<commit_message>
Customer Services Suite * BIC API    * BIC API - Test Report v1 updated to included to remoew test weblogons * Test Details    * README.md Updated Error Code and Error Messages
</commit_message>
<xml_diff>
--- a/Customer Services Suite/BIC API/BIC API - Test Report_v1.0.docx
+++ b/Customer Services Suite/BIC API/BIC API - Test Report_v1.0.docx
@@ -863,90 +863,6 @@
                 <w:sz w:val="16"/>
                 <w:szCs w:val="16"/>
               </w:rPr>
-              <w:t>Header:</w:t>
-            </w:r>
-            <w:r>
-              <w:rPr>
-                <w:rFonts w:cs="Calibri"/>
-                <w:color w:val="000000"/>
-                <w:sz w:val="16"/>
-                <w:szCs w:val="16"/>
-              </w:rPr>
-              <w:t xml:space="preserve"> </w:t>
-            </w:r>
-            <w:r>
-              <w:rPr>
-                <w:rFonts w:cs="Calibri"/>
-                <w:color w:val="000000"/>
-                <w:sz w:val="16"/>
-                <w:szCs w:val="16"/>
-              </w:rPr>
-              <w:t>{</w:t>
-            </w:r>
-          </w:p>
-          <w:p>
-            <w:pPr>
-              <w:rPr>
-                <w:rFonts w:cs="Calibri"/>
-                <w:color w:val="000000"/>
-                <w:sz w:val="16"/>
-                <w:szCs w:val="16"/>
-              </w:rPr>
-            </w:pPr>
-            <w:r>
-              <w:rPr>
-                <w:rFonts w:cs="Calibri"/>
-                <w:color w:val="000000"/>
-                <w:sz w:val="16"/>
-                <w:szCs w:val="16"/>
-              </w:rPr>
-              <w:t xml:space="preserve">    "TestWebLogonToken": "happyuser"</w:t>
-            </w:r>
-          </w:p>
-          <w:p>
-            <w:pPr>
-              <w:rPr>
-                <w:rFonts w:cs="Calibri"/>
-                <w:color w:val="000000"/>
-                <w:sz w:val="16"/>
-                <w:szCs w:val="16"/>
-              </w:rPr>
-            </w:pPr>
-            <w:r>
-              <w:rPr>
-                <w:rFonts w:cs="Calibri"/>
-                <w:color w:val="000000"/>
-                <w:sz w:val="16"/>
-                <w:szCs w:val="16"/>
-              </w:rPr>
-              <w:t>}</w:t>
-            </w:r>
-          </w:p>
-          <w:p>
-            <w:pPr>
-              <w:rPr>
-                <w:rFonts w:cs="Calibri"/>
-                <w:color w:val="000000"/>
-                <w:sz w:val="16"/>
-                <w:szCs w:val="16"/>
-              </w:rPr>
-            </w:pPr>
-            <w:r>
-              <w:rPr>
-                <w:rFonts w:cs="Calibri"/>
-                <w:color w:val="000000"/>
-                <w:sz w:val="16"/>
-                <w:szCs w:val="16"/>
-              </w:rPr>
-              <w:t xml:space="preserve">Request </w:t>
-            </w:r>
-            <w:r>
-              <w:rPr>
-                <w:rFonts w:cs="Calibri"/>
-                <w:color w:val="000000"/>
-                <w:sz w:val="16"/>
-                <w:szCs w:val="16"/>
-              </w:rPr>
               <w:t>Body:</w:t>
             </w:r>
             <w:r>
@@ -1425,7 +1341,7 @@
                 <w:sz w:val="16"/>
                 <w:szCs w:val="16"/>
               </w:rPr>
-              <w:t>Header:</w:t>
+              <w:t>Body:</w:t>
             </w:r>
             <w:r>
               <w:rPr>
@@ -1462,90 +1378,6 @@
                 <w:sz w:val="16"/>
                 <w:szCs w:val="16"/>
               </w:rPr>
-              <w:t xml:space="preserve">    "TestWebLogonToken": "happyuser"</w:t>
-            </w:r>
-          </w:p>
-          <w:p>
-            <w:pPr>
-              <w:rPr>
-                <w:rFonts w:cs="Calibri"/>
-                <w:color w:val="000000"/>
-                <w:sz w:val="16"/>
-                <w:szCs w:val="16"/>
-              </w:rPr>
-            </w:pPr>
-            <w:r>
-              <w:rPr>
-                <w:rFonts w:cs="Calibri"/>
-                <w:color w:val="000000"/>
-                <w:sz w:val="16"/>
-                <w:szCs w:val="16"/>
-              </w:rPr>
-              <w:t>}</w:t>
-            </w:r>
-          </w:p>
-          <w:p>
-            <w:pPr>
-              <w:rPr>
-                <w:rFonts w:cs="Calibri"/>
-                <w:color w:val="000000"/>
-                <w:sz w:val="16"/>
-                <w:szCs w:val="16"/>
-              </w:rPr>
-            </w:pPr>
-            <w:r>
-              <w:rPr>
-                <w:rFonts w:cs="Calibri"/>
-                <w:color w:val="000000"/>
-                <w:sz w:val="16"/>
-                <w:szCs w:val="16"/>
-              </w:rPr>
-              <w:t xml:space="preserve">Request </w:t>
-            </w:r>
-            <w:r>
-              <w:rPr>
-                <w:rFonts w:cs="Calibri"/>
-                <w:color w:val="000000"/>
-                <w:sz w:val="16"/>
-                <w:szCs w:val="16"/>
-              </w:rPr>
-              <w:t>Body:</w:t>
-            </w:r>
-            <w:r>
-              <w:rPr>
-                <w:rFonts w:cs="Calibri"/>
-                <w:color w:val="000000"/>
-                <w:sz w:val="16"/>
-                <w:szCs w:val="16"/>
-              </w:rPr>
-              <w:t xml:space="preserve"> </w:t>
-            </w:r>
-            <w:r>
-              <w:rPr>
-                <w:rFonts w:cs="Calibri"/>
-                <w:color w:val="000000"/>
-                <w:sz w:val="16"/>
-                <w:szCs w:val="16"/>
-              </w:rPr>
-              <w:t>{</w:t>
-            </w:r>
-          </w:p>
-          <w:p>
-            <w:pPr>
-              <w:rPr>
-                <w:rFonts w:cs="Calibri"/>
-                <w:color w:val="000000"/>
-                <w:sz w:val="16"/>
-                <w:szCs w:val="16"/>
-              </w:rPr>
-            </w:pPr>
-            <w:r>
-              <w:rPr>
-                <w:rFonts w:cs="Calibri"/>
-                <w:color w:val="000000"/>
-                <w:sz w:val="16"/>
-                <w:szCs w:val="16"/>
-              </w:rPr>
               <w:t xml:space="preserve">    "CustomerID": "</w:t>
             </w:r>
             <w:r>
@@ -1583,7 +1415,6 @@
                 <w:sz w:val="16"/>
                 <w:szCs w:val="16"/>
               </w:rPr>
-              <w:lastRenderedPageBreak/>
               <w:t xml:space="preserve">    "CustomerIDType": "</w:t>
             </w:r>
             <w:r>
@@ -1728,7 +1559,6 @@
                 <w:sz w:val="16"/>
                 <w:szCs w:val="16"/>
               </w:rPr>
-              <w:lastRenderedPageBreak/>
               <w:t>Success</w:t>
             </w:r>
           </w:p>
@@ -1860,6 +1690,7 @@
                 <w:sz w:val="16"/>
                 <w:szCs w:val="16"/>
               </w:rPr>
+              <w:lastRenderedPageBreak/>
               <w:t>Delete / Delete BIC</w:t>
             </w:r>
             <w:r>
@@ -2079,90 +1910,6 @@
                 <w:sz w:val="16"/>
                 <w:szCs w:val="16"/>
               </w:rPr>
-              <w:t>Header:</w:t>
-            </w:r>
-            <w:r>
-              <w:rPr>
-                <w:rFonts w:cs="Calibri"/>
-                <w:color w:val="000000"/>
-                <w:sz w:val="16"/>
-                <w:szCs w:val="16"/>
-              </w:rPr>
-              <w:t xml:space="preserve"> </w:t>
-            </w:r>
-            <w:r>
-              <w:rPr>
-                <w:rFonts w:cs="Calibri"/>
-                <w:color w:val="000000"/>
-                <w:sz w:val="16"/>
-                <w:szCs w:val="16"/>
-              </w:rPr>
-              <w:t>{</w:t>
-            </w:r>
-          </w:p>
-          <w:p>
-            <w:pPr>
-              <w:rPr>
-                <w:rFonts w:cs="Calibri"/>
-                <w:color w:val="000000"/>
-                <w:sz w:val="16"/>
-                <w:szCs w:val="16"/>
-              </w:rPr>
-            </w:pPr>
-            <w:r>
-              <w:rPr>
-                <w:rFonts w:cs="Calibri"/>
-                <w:color w:val="000000"/>
-                <w:sz w:val="16"/>
-                <w:szCs w:val="16"/>
-              </w:rPr>
-              <w:t xml:space="preserve">    "TestWebLogonToken": "happyuser"</w:t>
-            </w:r>
-          </w:p>
-          <w:p>
-            <w:pPr>
-              <w:rPr>
-                <w:rFonts w:cs="Calibri"/>
-                <w:color w:val="000000"/>
-                <w:sz w:val="16"/>
-                <w:szCs w:val="16"/>
-              </w:rPr>
-            </w:pPr>
-            <w:r>
-              <w:rPr>
-                <w:rFonts w:cs="Calibri"/>
-                <w:color w:val="000000"/>
-                <w:sz w:val="16"/>
-                <w:szCs w:val="16"/>
-              </w:rPr>
-              <w:t>}</w:t>
-            </w:r>
-          </w:p>
-          <w:p>
-            <w:pPr>
-              <w:rPr>
-                <w:rFonts w:cs="Calibri"/>
-                <w:color w:val="000000"/>
-                <w:sz w:val="16"/>
-                <w:szCs w:val="16"/>
-              </w:rPr>
-            </w:pPr>
-            <w:r>
-              <w:rPr>
-                <w:rFonts w:cs="Calibri"/>
-                <w:color w:val="000000"/>
-                <w:sz w:val="16"/>
-                <w:szCs w:val="16"/>
-              </w:rPr>
-              <w:t xml:space="preserve">Request </w:t>
-            </w:r>
-            <w:r>
-              <w:rPr>
-                <w:rFonts w:cs="Calibri"/>
-                <w:color w:val="000000"/>
-                <w:sz w:val="16"/>
-                <w:szCs w:val="16"/>
-              </w:rPr>
               <w:t>Body:</w:t>
             </w:r>
             <w:r>
@@ -2712,7 +2459,7 @@
                 <w:sz w:val="16"/>
                 <w:szCs w:val="16"/>
               </w:rPr>
-              <w:t>Header:</w:t>
+              <w:t>Body:</w:t>
             </w:r>
             <w:r>
               <w:rPr>
@@ -2749,90 +2496,6 @@
                 <w:sz w:val="16"/>
                 <w:szCs w:val="16"/>
               </w:rPr>
-              <w:t xml:space="preserve">    "TestWebLogonToken": "happyuser"</w:t>
-            </w:r>
-          </w:p>
-          <w:p>
-            <w:pPr>
-              <w:rPr>
-                <w:rFonts w:cs="Calibri"/>
-                <w:color w:val="000000"/>
-                <w:sz w:val="16"/>
-                <w:szCs w:val="16"/>
-              </w:rPr>
-            </w:pPr>
-            <w:r>
-              <w:rPr>
-                <w:rFonts w:cs="Calibri"/>
-                <w:color w:val="000000"/>
-                <w:sz w:val="16"/>
-                <w:szCs w:val="16"/>
-              </w:rPr>
-              <w:t>}</w:t>
-            </w:r>
-          </w:p>
-          <w:p>
-            <w:pPr>
-              <w:rPr>
-                <w:rFonts w:cs="Calibri"/>
-                <w:color w:val="000000"/>
-                <w:sz w:val="16"/>
-                <w:szCs w:val="16"/>
-              </w:rPr>
-            </w:pPr>
-            <w:r>
-              <w:rPr>
-                <w:rFonts w:cs="Calibri"/>
-                <w:color w:val="000000"/>
-                <w:sz w:val="16"/>
-                <w:szCs w:val="16"/>
-              </w:rPr>
-              <w:t xml:space="preserve">Request </w:t>
-            </w:r>
-            <w:r>
-              <w:rPr>
-                <w:rFonts w:cs="Calibri"/>
-                <w:color w:val="000000"/>
-                <w:sz w:val="16"/>
-                <w:szCs w:val="16"/>
-              </w:rPr>
-              <w:t>Body:</w:t>
-            </w:r>
-            <w:r>
-              <w:rPr>
-                <w:rFonts w:cs="Calibri"/>
-                <w:color w:val="000000"/>
-                <w:sz w:val="16"/>
-                <w:szCs w:val="16"/>
-              </w:rPr>
-              <w:t xml:space="preserve"> </w:t>
-            </w:r>
-            <w:r>
-              <w:rPr>
-                <w:rFonts w:cs="Calibri"/>
-                <w:color w:val="000000"/>
-                <w:sz w:val="16"/>
-                <w:szCs w:val="16"/>
-              </w:rPr>
-              <w:t>{</w:t>
-            </w:r>
-          </w:p>
-          <w:p>
-            <w:pPr>
-              <w:rPr>
-                <w:rFonts w:cs="Calibri"/>
-                <w:color w:val="000000"/>
-                <w:sz w:val="16"/>
-                <w:szCs w:val="16"/>
-              </w:rPr>
-            </w:pPr>
-            <w:r>
-              <w:rPr>
-                <w:rFonts w:cs="Calibri"/>
-                <w:color w:val="000000"/>
-                <w:sz w:val="16"/>
-                <w:szCs w:val="16"/>
-              </w:rPr>
               <w:t xml:space="preserve">    </w:t>
             </w:r>
             <w:r>
@@ -2918,7 +2581,6 @@
                 <w:sz w:val="16"/>
                 <w:szCs w:val="16"/>
               </w:rPr>
-              <w:lastRenderedPageBreak/>
               <w:t>}</w:t>
             </w:r>
           </w:p>
@@ -3006,7 +2668,6 @@
                 <w:sz w:val="16"/>
                 <w:szCs w:val="16"/>
               </w:rPr>
-              <w:lastRenderedPageBreak/>
               <w:t>Success</w:t>
             </w:r>
           </w:p>
@@ -4911,25 +4572,16 @@
                 <w:sz w:val="16"/>
                 <w:szCs w:val="16"/>
               </w:rPr>
-              <w:t>R</w:t>
-            </w:r>
-            <w:r>
-              <w:rPr>
-                <w:rFonts w:cs="Calibri"/>
-                <w:color w:val="000000"/>
-                <w:sz w:val="16"/>
-                <w:szCs w:val="16"/>
-              </w:rPr>
-              <w:t>equest Headers:</w:t>
-            </w:r>
-            <w:r>
-              <w:rPr>
-                <w:rFonts w:cs="Calibri"/>
-                <w:color w:val="000000"/>
-                <w:sz w:val="16"/>
-                <w:szCs w:val="16"/>
-              </w:rPr>
-              <w:t xml:space="preserve"> </w:t>
+              <w:t>Request Body</w:t>
+            </w:r>
+            <w:r>
+              <w:rPr>
+                <w:rFonts w:cs="Calibri"/>
+                <w:color w:val="000000"/>
+                <w:sz w:val="16"/>
+                <w:szCs w:val="16"/>
+              </w:rPr>
+              <w:t xml:space="preserve">: </w:t>
             </w:r>
             <w:r>
               <w:rPr>
@@ -4957,7 +4609,7 @@
                 <w:sz w:val="16"/>
                 <w:szCs w:val="16"/>
               </w:rPr>
-              <w:t xml:space="preserve">    "TestWebLogonToken": "happyuser"</w:t>
+              <w:t xml:space="preserve">    "CustomerID": "123456789",</w:t>
             </w:r>
           </w:p>
           <w:p>
@@ -4977,81 +4629,6 @@
                 <w:szCs w:val="16"/>
               </w:rPr>
               <w:lastRenderedPageBreak/>
-              <w:t xml:space="preserve">} </w:t>
-            </w:r>
-          </w:p>
-          <w:p>
-            <w:pPr>
-              <w:rPr>
-                <w:rFonts w:cs="Calibri"/>
-                <w:color w:val="000000"/>
-                <w:sz w:val="16"/>
-                <w:szCs w:val="16"/>
-              </w:rPr>
-            </w:pPr>
-            <w:r>
-              <w:rPr>
-                <w:rFonts w:cs="Calibri"/>
-                <w:color w:val="000000"/>
-                <w:sz w:val="16"/>
-                <w:szCs w:val="16"/>
-              </w:rPr>
-              <w:t>Request Body</w:t>
-            </w:r>
-            <w:r>
-              <w:rPr>
-                <w:rFonts w:cs="Calibri"/>
-                <w:color w:val="000000"/>
-                <w:sz w:val="16"/>
-                <w:szCs w:val="16"/>
-              </w:rPr>
-              <w:t xml:space="preserve">: </w:t>
-            </w:r>
-            <w:r>
-              <w:rPr>
-                <w:rFonts w:cs="Calibri"/>
-                <w:color w:val="000000"/>
-                <w:sz w:val="16"/>
-                <w:szCs w:val="16"/>
-              </w:rPr>
-              <w:t>{</w:t>
-            </w:r>
-          </w:p>
-          <w:p>
-            <w:pPr>
-              <w:rPr>
-                <w:rFonts w:cs="Calibri"/>
-                <w:color w:val="000000"/>
-                <w:sz w:val="16"/>
-                <w:szCs w:val="16"/>
-              </w:rPr>
-            </w:pPr>
-            <w:r>
-              <w:rPr>
-                <w:rFonts w:cs="Calibri"/>
-                <w:color w:val="000000"/>
-                <w:sz w:val="16"/>
-                <w:szCs w:val="16"/>
-              </w:rPr>
-              <w:t xml:space="preserve">    "CustomerID": "123456789",</w:t>
-            </w:r>
-          </w:p>
-          <w:p>
-            <w:pPr>
-              <w:rPr>
-                <w:rFonts w:cs="Calibri"/>
-                <w:color w:val="000000"/>
-                <w:sz w:val="16"/>
-                <w:szCs w:val="16"/>
-              </w:rPr>
-            </w:pPr>
-            <w:r>
-              <w:rPr>
-                <w:rFonts w:cs="Calibri"/>
-                <w:color w:val="000000"/>
-                <w:sz w:val="16"/>
-                <w:szCs w:val="16"/>
-              </w:rPr>
               <w:t xml:space="preserve">    "CustomerIDType": "IRD",</w:t>
             </w:r>
           </w:p>
@@ -5515,25 +5092,16 @@
                 <w:sz w:val="16"/>
                 <w:szCs w:val="16"/>
               </w:rPr>
-              <w:t>R</w:t>
-            </w:r>
-            <w:r>
-              <w:rPr>
-                <w:rFonts w:cs="Calibri"/>
-                <w:color w:val="000000"/>
-                <w:sz w:val="16"/>
-                <w:szCs w:val="16"/>
-              </w:rPr>
-              <w:t>equest Headers:</w:t>
-            </w:r>
-            <w:r>
-              <w:rPr>
-                <w:rFonts w:cs="Calibri"/>
-                <w:color w:val="000000"/>
-                <w:sz w:val="16"/>
-                <w:szCs w:val="16"/>
-              </w:rPr>
-              <w:t xml:space="preserve"> </w:t>
+              <w:t>Request Body</w:t>
+            </w:r>
+            <w:r>
+              <w:rPr>
+                <w:rFonts w:cs="Calibri"/>
+                <w:color w:val="000000"/>
+                <w:sz w:val="16"/>
+                <w:szCs w:val="16"/>
+              </w:rPr>
+              <w:t xml:space="preserve">: </w:t>
             </w:r>
             <w:r>
               <w:rPr>
@@ -5561,81 +5129,6 @@
                 <w:sz w:val="16"/>
                 <w:szCs w:val="16"/>
               </w:rPr>
-              <w:t xml:space="preserve">    "TestWebLogonToken": "happyuser"</w:t>
-            </w:r>
-          </w:p>
-          <w:p>
-            <w:pPr>
-              <w:rPr>
-                <w:rFonts w:cs="Calibri"/>
-                <w:color w:val="000000"/>
-                <w:sz w:val="16"/>
-                <w:szCs w:val="16"/>
-              </w:rPr>
-            </w:pPr>
-            <w:r>
-              <w:rPr>
-                <w:rFonts w:cs="Calibri"/>
-                <w:color w:val="000000"/>
-                <w:sz w:val="16"/>
-                <w:szCs w:val="16"/>
-              </w:rPr>
-              <w:t xml:space="preserve">} </w:t>
-            </w:r>
-          </w:p>
-          <w:p>
-            <w:pPr>
-              <w:rPr>
-                <w:rFonts w:cs="Calibri"/>
-                <w:color w:val="000000"/>
-                <w:sz w:val="16"/>
-                <w:szCs w:val="16"/>
-              </w:rPr>
-            </w:pPr>
-            <w:r>
-              <w:rPr>
-                <w:rFonts w:cs="Calibri"/>
-                <w:color w:val="000000"/>
-                <w:sz w:val="16"/>
-                <w:szCs w:val="16"/>
-              </w:rPr>
-              <w:t>Request Body</w:t>
-            </w:r>
-            <w:r>
-              <w:rPr>
-                <w:rFonts w:cs="Calibri"/>
-                <w:color w:val="000000"/>
-                <w:sz w:val="16"/>
-                <w:szCs w:val="16"/>
-              </w:rPr>
-              <w:t xml:space="preserve">: </w:t>
-            </w:r>
-            <w:r>
-              <w:rPr>
-                <w:rFonts w:cs="Calibri"/>
-                <w:color w:val="000000"/>
-                <w:sz w:val="16"/>
-                <w:szCs w:val="16"/>
-              </w:rPr>
-              <w:t>{</w:t>
-            </w:r>
-          </w:p>
-          <w:p>
-            <w:pPr>
-              <w:rPr>
-                <w:rFonts w:cs="Calibri"/>
-                <w:color w:val="000000"/>
-                <w:sz w:val="16"/>
-                <w:szCs w:val="16"/>
-              </w:rPr>
-            </w:pPr>
-            <w:r>
-              <w:rPr>
-                <w:rFonts w:cs="Calibri"/>
-                <w:color w:val="000000"/>
-                <w:sz w:val="16"/>
-                <w:szCs w:val="16"/>
-              </w:rPr>
               <w:t xml:space="preserve">    "CustomerID": "</w:t>
             </w:r>
             <w:r>
@@ -5825,7 +5318,6 @@
                 <w:sz w:val="16"/>
                 <w:szCs w:val="16"/>
               </w:rPr>
-              <w:lastRenderedPageBreak/>
               <w:t xml:space="preserve">            "type": "validation",</w:t>
             </w:r>
           </w:p>
@@ -5914,7 +5406,6 @@
                 <w:sz w:val="16"/>
                 <w:szCs w:val="16"/>
               </w:rPr>
-              <w:lastRenderedPageBreak/>
               <w:t>Failure</w:t>
             </w:r>
           </w:p>
@@ -6037,6 +5528,7 @@
                 <w:sz w:val="18"/>
                 <w:szCs w:val="18"/>
               </w:rPr>
+              <w:lastRenderedPageBreak/>
               <w:t>MOCK-BIC-010</w:t>
             </w:r>
           </w:p>
@@ -6119,90 +5611,6 @@
                 <w:szCs w:val="16"/>
               </w:rPr>
               <w:t>, results in error response</w:t>
-            </w:r>
-          </w:p>
-          <w:p>
-            <w:pPr>
-              <w:rPr>
-                <w:rFonts w:cs="Calibri"/>
-                <w:color w:val="000000"/>
-                <w:sz w:val="16"/>
-                <w:szCs w:val="16"/>
-              </w:rPr>
-            </w:pPr>
-            <w:r>
-              <w:rPr>
-                <w:rFonts w:cs="Calibri"/>
-                <w:color w:val="000000"/>
-                <w:sz w:val="16"/>
-                <w:szCs w:val="16"/>
-              </w:rPr>
-              <w:t>R</w:t>
-            </w:r>
-            <w:r>
-              <w:rPr>
-                <w:rFonts w:cs="Calibri"/>
-                <w:color w:val="000000"/>
-                <w:sz w:val="16"/>
-                <w:szCs w:val="16"/>
-              </w:rPr>
-              <w:t>equest Headers:</w:t>
-            </w:r>
-            <w:r>
-              <w:rPr>
-                <w:rFonts w:cs="Calibri"/>
-                <w:color w:val="000000"/>
-                <w:sz w:val="16"/>
-                <w:szCs w:val="16"/>
-              </w:rPr>
-              <w:t xml:space="preserve"> </w:t>
-            </w:r>
-            <w:r>
-              <w:rPr>
-                <w:rFonts w:cs="Calibri"/>
-                <w:color w:val="000000"/>
-                <w:sz w:val="16"/>
-                <w:szCs w:val="16"/>
-              </w:rPr>
-              <w:t>{</w:t>
-            </w:r>
-          </w:p>
-          <w:p>
-            <w:pPr>
-              <w:rPr>
-                <w:rFonts w:cs="Calibri"/>
-                <w:color w:val="000000"/>
-                <w:sz w:val="16"/>
-                <w:szCs w:val="16"/>
-              </w:rPr>
-            </w:pPr>
-            <w:r>
-              <w:rPr>
-                <w:rFonts w:cs="Calibri"/>
-                <w:color w:val="000000"/>
-                <w:sz w:val="16"/>
-                <w:szCs w:val="16"/>
-              </w:rPr>
-              <w:t xml:space="preserve">    "TestWebLogonToken": "happyuser"</w:t>
-            </w:r>
-          </w:p>
-          <w:p>
-            <w:pPr>
-              <w:rPr>
-                <w:rFonts w:cs="Calibri"/>
-                <w:color w:val="000000"/>
-                <w:sz w:val="16"/>
-                <w:szCs w:val="16"/>
-              </w:rPr>
-            </w:pPr>
-            <w:r>
-              <w:rPr>
-                <w:rFonts w:cs="Calibri"/>
-                <w:color w:val="000000"/>
-                <w:sz w:val="16"/>
-                <w:szCs w:val="16"/>
-              </w:rPr>
-              <w:t xml:space="preserve">} </w:t>
             </w:r>
           </w:p>
           <w:p>
@@ -6766,25 +6174,16 @@
                 <w:sz w:val="16"/>
                 <w:szCs w:val="16"/>
               </w:rPr>
-              <w:t>R</w:t>
-            </w:r>
-            <w:r>
-              <w:rPr>
-                <w:rFonts w:cs="Calibri"/>
-                <w:color w:val="000000"/>
-                <w:sz w:val="16"/>
-                <w:szCs w:val="16"/>
-              </w:rPr>
-              <w:t>equest Headers:</w:t>
-            </w:r>
-            <w:r>
-              <w:rPr>
-                <w:rFonts w:cs="Calibri"/>
-                <w:color w:val="000000"/>
-                <w:sz w:val="16"/>
-                <w:szCs w:val="16"/>
-              </w:rPr>
-              <w:t xml:space="preserve"> </w:t>
+              <w:t>Request Body</w:t>
+            </w:r>
+            <w:r>
+              <w:rPr>
+                <w:rFonts w:cs="Calibri"/>
+                <w:color w:val="000000"/>
+                <w:sz w:val="16"/>
+                <w:szCs w:val="16"/>
+              </w:rPr>
+              <w:t xml:space="preserve">: </w:t>
             </w:r>
             <w:r>
               <w:rPr>
@@ -6812,63 +6211,214 @@
                 <w:sz w:val="16"/>
                 <w:szCs w:val="16"/>
               </w:rPr>
-              <w:t xml:space="preserve">    "TestWebLogonToken": "happyuser"</w:t>
-            </w:r>
-          </w:p>
-          <w:p>
-            <w:pPr>
-              <w:rPr>
-                <w:rFonts w:cs="Calibri"/>
-                <w:color w:val="000000"/>
-                <w:sz w:val="16"/>
-                <w:szCs w:val="16"/>
-              </w:rPr>
-            </w:pPr>
-            <w:r>
-              <w:rPr>
-                <w:rFonts w:cs="Calibri"/>
-                <w:color w:val="000000"/>
-                <w:sz w:val="16"/>
-                <w:szCs w:val="16"/>
-              </w:rPr>
-              <w:t xml:space="preserve">} </w:t>
-            </w:r>
-          </w:p>
-          <w:p>
-            <w:pPr>
-              <w:rPr>
-                <w:rFonts w:cs="Calibri"/>
-                <w:color w:val="000000"/>
-                <w:sz w:val="16"/>
-                <w:szCs w:val="16"/>
-              </w:rPr>
-            </w:pPr>
-            <w:r>
-              <w:rPr>
-                <w:rFonts w:cs="Calibri"/>
-                <w:color w:val="000000"/>
-                <w:sz w:val="16"/>
-                <w:szCs w:val="16"/>
-              </w:rPr>
-              <w:t>Request Body</w:t>
-            </w:r>
-            <w:r>
-              <w:rPr>
-                <w:rFonts w:cs="Calibri"/>
-                <w:color w:val="000000"/>
-                <w:sz w:val="16"/>
-                <w:szCs w:val="16"/>
-              </w:rPr>
-              <w:t xml:space="preserve">: </w:t>
-            </w:r>
-            <w:r>
-              <w:rPr>
-                <w:rFonts w:cs="Calibri"/>
-                <w:color w:val="000000"/>
-                <w:sz w:val="16"/>
-                <w:szCs w:val="16"/>
-              </w:rPr>
-              <w:t>{</w:t>
+              <w:t xml:space="preserve">    "CustomerID": "</w:t>
+            </w:r>
+            <w:r>
+              <w:rPr>
+                <w:rFonts w:cs="Calibri"/>
+                <w:color w:val="000000"/>
+                <w:sz w:val="16"/>
+                <w:szCs w:val="16"/>
+              </w:rPr>
+              <w:t>1234567891</w:t>
+            </w:r>
+            <w:r>
+              <w:rPr>
+                <w:rFonts w:cs="Calibri"/>
+                <w:color w:val="000000"/>
+                <w:sz w:val="16"/>
+                <w:szCs w:val="16"/>
+              </w:rPr>
+              <w:t>",</w:t>
+            </w:r>
+          </w:p>
+          <w:p>
+            <w:pPr>
+              <w:rPr>
+                <w:rFonts w:cs="Calibri"/>
+                <w:color w:val="000000"/>
+                <w:sz w:val="16"/>
+                <w:szCs w:val="16"/>
+              </w:rPr>
+            </w:pPr>
+            <w:r>
+              <w:rPr>
+                <w:rFonts w:cs="Calibri"/>
+                <w:color w:val="000000"/>
+                <w:sz w:val="16"/>
+                <w:szCs w:val="16"/>
+              </w:rPr>
+              <w:t xml:space="preserve">    "CustomerIDType": "</w:t>
+            </w:r>
+            <w:r>
+              <w:rPr>
+                <w:rFonts w:cs="Calibri"/>
+                <w:color w:val="000000"/>
+                <w:sz w:val="16"/>
+                <w:szCs w:val="16"/>
+              </w:rPr>
+              <w:t>CST</w:t>
+            </w:r>
+            <w:r>
+              <w:rPr>
+                <w:rFonts w:cs="Calibri"/>
+                <w:color w:val="000000"/>
+                <w:sz w:val="16"/>
+                <w:szCs w:val="16"/>
+              </w:rPr>
+              <w:t>",</w:t>
+            </w:r>
+          </w:p>
+          <w:p>
+            <w:pPr>
+              <w:rPr>
+                <w:rFonts w:cs="Calibri"/>
+                <w:color w:val="000000"/>
+                <w:sz w:val="16"/>
+                <w:szCs w:val="16"/>
+              </w:rPr>
+            </w:pPr>
+            <w:r>
+              <w:rPr>
+                <w:rFonts w:cs="Calibri"/>
+                <w:color w:val="000000"/>
+                <w:sz w:val="16"/>
+                <w:szCs w:val="16"/>
+              </w:rPr>
+              <w:t xml:space="preserve">    "BICCode": "A019960",</w:t>
+            </w:r>
+          </w:p>
+          <w:p>
+            <w:pPr>
+              <w:rPr>
+                <w:rFonts w:cs="Calibri"/>
+                <w:color w:val="000000"/>
+                <w:sz w:val="16"/>
+                <w:szCs w:val="16"/>
+              </w:rPr>
+            </w:pPr>
+            <w:r>
+              <w:rPr>
+                <w:rFonts w:cs="Calibri"/>
+                <w:color w:val="000000"/>
+                <w:sz w:val="16"/>
+                <w:szCs w:val="16"/>
+              </w:rPr>
+              <w:t xml:space="preserve">    "Commence": "2021-08-31"</w:t>
+            </w:r>
+          </w:p>
+          <w:p>
+            <w:pPr>
+              <w:rPr>
+                <w:rFonts w:cs="Calibri"/>
+                <w:color w:val="000000"/>
+                <w:sz w:val="16"/>
+                <w:szCs w:val="16"/>
+              </w:rPr>
+            </w:pPr>
+            <w:r>
+              <w:rPr>
+                <w:rFonts w:cs="Calibri"/>
+                <w:color w:val="000000"/>
+                <w:sz w:val="16"/>
+                <w:szCs w:val="16"/>
+              </w:rPr>
+              <w:t>}</w:t>
+            </w:r>
+          </w:p>
+          <w:p>
+            <w:pPr>
+              <w:rPr>
+                <w:rFonts w:cs="Calibri"/>
+                <w:color w:val="000000"/>
+                <w:sz w:val="16"/>
+                <w:szCs w:val="16"/>
+              </w:rPr>
+            </w:pPr>
+            <w:r>
+              <w:rPr>
+                <w:rFonts w:cs="Calibri"/>
+                <w:color w:val="000000"/>
+                <w:sz w:val="16"/>
+                <w:szCs w:val="16"/>
+              </w:rPr>
+              <w:t>Expected response:</w:t>
+            </w:r>
+          </w:p>
+          <w:p>
+            <w:pPr>
+              <w:rPr>
+                <w:rFonts w:cs="Calibri"/>
+                <w:color w:val="000000"/>
+                <w:sz w:val="16"/>
+                <w:szCs w:val="16"/>
+              </w:rPr>
+            </w:pPr>
+            <w:r>
+              <w:rPr>
+                <w:rFonts w:cs="Calibri"/>
+                <w:color w:val="000000"/>
+                <w:sz w:val="16"/>
+                <w:szCs w:val="16"/>
+              </w:rPr>
+              <w:t>"errors": [</w:t>
+            </w:r>
+          </w:p>
+          <w:p>
+            <w:pPr>
+              <w:rPr>
+                <w:rFonts w:cs="Calibri"/>
+                <w:color w:val="000000"/>
+                <w:sz w:val="16"/>
+                <w:szCs w:val="16"/>
+              </w:rPr>
+            </w:pPr>
+            <w:r>
+              <w:rPr>
+                <w:rFonts w:cs="Calibri"/>
+                <w:color w:val="000000"/>
+                <w:sz w:val="16"/>
+                <w:szCs w:val="16"/>
+              </w:rPr>
+              <w:t xml:space="preserve">        {</w:t>
+            </w:r>
+          </w:p>
+          <w:p>
+            <w:pPr>
+              <w:rPr>
+                <w:rFonts w:cs="Calibri"/>
+                <w:color w:val="000000"/>
+                <w:sz w:val="16"/>
+                <w:szCs w:val="16"/>
+              </w:rPr>
+            </w:pPr>
+            <w:r>
+              <w:rPr>
+                <w:rFonts w:cs="Calibri"/>
+                <w:color w:val="000000"/>
+                <w:sz w:val="16"/>
+                <w:szCs w:val="16"/>
+              </w:rPr>
+              <w:t xml:space="preserve">            "code": "CST404",</w:t>
+            </w:r>
+          </w:p>
+          <w:p>
+            <w:pPr>
+              <w:rPr>
+                <w:rFonts w:cs="Calibri"/>
+                <w:color w:val="000000"/>
+                <w:sz w:val="16"/>
+                <w:szCs w:val="16"/>
+              </w:rPr>
+            </w:pPr>
+            <w:r>
+              <w:rPr>
+                <w:rFonts w:cs="Calibri"/>
+                <w:color w:val="000000"/>
+                <w:sz w:val="16"/>
+                <w:szCs w:val="16"/>
+              </w:rPr>
+              <w:t xml:space="preserve">            "type": "validation",</w:t>
             </w:r>
           </w:p>
           <w:p>
@@ -6888,232 +6438,6 @@
                 <w:szCs w:val="16"/>
               </w:rPr>
               <w:lastRenderedPageBreak/>
-              <w:t xml:space="preserve">    "CustomerID": "</w:t>
-            </w:r>
-            <w:r>
-              <w:rPr>
-                <w:rFonts w:cs="Calibri"/>
-                <w:color w:val="000000"/>
-                <w:sz w:val="16"/>
-                <w:szCs w:val="16"/>
-              </w:rPr>
-              <w:t>1234567891</w:t>
-            </w:r>
-            <w:r>
-              <w:rPr>
-                <w:rFonts w:cs="Calibri"/>
-                <w:color w:val="000000"/>
-                <w:sz w:val="16"/>
-                <w:szCs w:val="16"/>
-              </w:rPr>
-              <w:t>",</w:t>
-            </w:r>
-          </w:p>
-          <w:p>
-            <w:pPr>
-              <w:rPr>
-                <w:rFonts w:cs="Calibri"/>
-                <w:color w:val="000000"/>
-                <w:sz w:val="16"/>
-                <w:szCs w:val="16"/>
-              </w:rPr>
-            </w:pPr>
-            <w:r>
-              <w:rPr>
-                <w:rFonts w:cs="Calibri"/>
-                <w:color w:val="000000"/>
-                <w:sz w:val="16"/>
-                <w:szCs w:val="16"/>
-              </w:rPr>
-              <w:t xml:space="preserve">    "CustomerIDType": "</w:t>
-            </w:r>
-            <w:r>
-              <w:rPr>
-                <w:rFonts w:cs="Calibri"/>
-                <w:color w:val="000000"/>
-                <w:sz w:val="16"/>
-                <w:szCs w:val="16"/>
-              </w:rPr>
-              <w:t>CST</w:t>
-            </w:r>
-            <w:r>
-              <w:rPr>
-                <w:rFonts w:cs="Calibri"/>
-                <w:color w:val="000000"/>
-                <w:sz w:val="16"/>
-                <w:szCs w:val="16"/>
-              </w:rPr>
-              <w:t>",</w:t>
-            </w:r>
-          </w:p>
-          <w:p>
-            <w:pPr>
-              <w:rPr>
-                <w:rFonts w:cs="Calibri"/>
-                <w:color w:val="000000"/>
-                <w:sz w:val="16"/>
-                <w:szCs w:val="16"/>
-              </w:rPr>
-            </w:pPr>
-            <w:r>
-              <w:rPr>
-                <w:rFonts w:cs="Calibri"/>
-                <w:color w:val="000000"/>
-                <w:sz w:val="16"/>
-                <w:szCs w:val="16"/>
-              </w:rPr>
-              <w:t xml:space="preserve">    "BICCode": "A019960",</w:t>
-            </w:r>
-          </w:p>
-          <w:p>
-            <w:pPr>
-              <w:rPr>
-                <w:rFonts w:cs="Calibri"/>
-                <w:color w:val="000000"/>
-                <w:sz w:val="16"/>
-                <w:szCs w:val="16"/>
-              </w:rPr>
-            </w:pPr>
-            <w:r>
-              <w:rPr>
-                <w:rFonts w:cs="Calibri"/>
-                <w:color w:val="000000"/>
-                <w:sz w:val="16"/>
-                <w:szCs w:val="16"/>
-              </w:rPr>
-              <w:t xml:space="preserve">    "Commence": "2021-08-31"</w:t>
-            </w:r>
-          </w:p>
-          <w:p>
-            <w:pPr>
-              <w:rPr>
-                <w:rFonts w:cs="Calibri"/>
-                <w:color w:val="000000"/>
-                <w:sz w:val="16"/>
-                <w:szCs w:val="16"/>
-              </w:rPr>
-            </w:pPr>
-            <w:r>
-              <w:rPr>
-                <w:rFonts w:cs="Calibri"/>
-                <w:color w:val="000000"/>
-                <w:sz w:val="16"/>
-                <w:szCs w:val="16"/>
-              </w:rPr>
-              <w:t>}</w:t>
-            </w:r>
-          </w:p>
-          <w:p>
-            <w:pPr>
-              <w:rPr>
-                <w:rFonts w:cs="Calibri"/>
-                <w:color w:val="000000"/>
-                <w:sz w:val="16"/>
-                <w:szCs w:val="16"/>
-              </w:rPr>
-            </w:pPr>
-            <w:r>
-              <w:rPr>
-                <w:rFonts w:cs="Calibri"/>
-                <w:color w:val="000000"/>
-                <w:sz w:val="16"/>
-                <w:szCs w:val="16"/>
-              </w:rPr>
-              <w:t>Expected response:</w:t>
-            </w:r>
-          </w:p>
-          <w:p>
-            <w:pPr>
-              <w:rPr>
-                <w:rFonts w:cs="Calibri"/>
-                <w:color w:val="000000"/>
-                <w:sz w:val="16"/>
-                <w:szCs w:val="16"/>
-              </w:rPr>
-            </w:pPr>
-            <w:r>
-              <w:rPr>
-                <w:rFonts w:cs="Calibri"/>
-                <w:color w:val="000000"/>
-                <w:sz w:val="16"/>
-                <w:szCs w:val="16"/>
-              </w:rPr>
-              <w:t>"errors": [</w:t>
-            </w:r>
-          </w:p>
-          <w:p>
-            <w:pPr>
-              <w:rPr>
-                <w:rFonts w:cs="Calibri"/>
-                <w:color w:val="000000"/>
-                <w:sz w:val="16"/>
-                <w:szCs w:val="16"/>
-              </w:rPr>
-            </w:pPr>
-            <w:r>
-              <w:rPr>
-                <w:rFonts w:cs="Calibri"/>
-                <w:color w:val="000000"/>
-                <w:sz w:val="16"/>
-                <w:szCs w:val="16"/>
-              </w:rPr>
-              <w:t xml:space="preserve">        {</w:t>
-            </w:r>
-          </w:p>
-          <w:p>
-            <w:pPr>
-              <w:rPr>
-                <w:rFonts w:cs="Calibri"/>
-                <w:color w:val="000000"/>
-                <w:sz w:val="16"/>
-                <w:szCs w:val="16"/>
-              </w:rPr>
-            </w:pPr>
-            <w:r>
-              <w:rPr>
-                <w:rFonts w:cs="Calibri"/>
-                <w:color w:val="000000"/>
-                <w:sz w:val="16"/>
-                <w:szCs w:val="16"/>
-              </w:rPr>
-              <w:t xml:space="preserve">            "code": "CST404",</w:t>
-            </w:r>
-          </w:p>
-          <w:p>
-            <w:pPr>
-              <w:rPr>
-                <w:rFonts w:cs="Calibri"/>
-                <w:color w:val="000000"/>
-                <w:sz w:val="16"/>
-                <w:szCs w:val="16"/>
-              </w:rPr>
-            </w:pPr>
-            <w:r>
-              <w:rPr>
-                <w:rFonts w:cs="Calibri"/>
-                <w:color w:val="000000"/>
-                <w:sz w:val="16"/>
-                <w:szCs w:val="16"/>
-              </w:rPr>
-              <w:t xml:space="preserve">            "type": "validation",</w:t>
-            </w:r>
-          </w:p>
-          <w:p>
-            <w:pPr>
-              <w:rPr>
-                <w:rFonts w:cs="Calibri"/>
-                <w:color w:val="000000"/>
-                <w:sz w:val="16"/>
-                <w:szCs w:val="16"/>
-              </w:rPr>
-            </w:pPr>
-            <w:r>
-              <w:rPr>
-                <w:rFonts w:cs="Calibri"/>
-                <w:color w:val="000000"/>
-                <w:sz w:val="16"/>
-                <w:szCs w:val="16"/>
-              </w:rPr>
               <w:t xml:space="preserve">            "message": "A record could not be located for the given identifier."</w:t>
             </w:r>
           </w:p>
@@ -7388,25 +6712,16 @@
                 <w:sz w:val="16"/>
                 <w:szCs w:val="16"/>
               </w:rPr>
-              <w:t>R</w:t>
-            </w:r>
-            <w:r>
-              <w:rPr>
-                <w:rFonts w:cs="Calibri"/>
-                <w:color w:val="000000"/>
-                <w:sz w:val="16"/>
-                <w:szCs w:val="16"/>
-              </w:rPr>
-              <w:t>equest Headers:</w:t>
-            </w:r>
-            <w:r>
-              <w:rPr>
-                <w:rFonts w:cs="Calibri"/>
-                <w:color w:val="000000"/>
-                <w:sz w:val="16"/>
-                <w:szCs w:val="16"/>
-              </w:rPr>
-              <w:t xml:space="preserve"> </w:t>
+              <w:t>Request Body</w:t>
+            </w:r>
+            <w:r>
+              <w:rPr>
+                <w:rFonts w:cs="Calibri"/>
+                <w:color w:val="000000"/>
+                <w:sz w:val="16"/>
+                <w:szCs w:val="16"/>
+              </w:rPr>
+              <w:t xml:space="preserve">: </w:t>
             </w:r>
             <w:r>
               <w:rPr>
@@ -7434,81 +6749,6 @@
                 <w:sz w:val="16"/>
                 <w:szCs w:val="16"/>
               </w:rPr>
-              <w:t xml:space="preserve">    "TestWebLogonToken": "happyuser"</w:t>
-            </w:r>
-          </w:p>
-          <w:p>
-            <w:pPr>
-              <w:rPr>
-                <w:rFonts w:cs="Calibri"/>
-                <w:color w:val="000000"/>
-                <w:sz w:val="16"/>
-                <w:szCs w:val="16"/>
-              </w:rPr>
-            </w:pPr>
-            <w:r>
-              <w:rPr>
-                <w:rFonts w:cs="Calibri"/>
-                <w:color w:val="000000"/>
-                <w:sz w:val="16"/>
-                <w:szCs w:val="16"/>
-              </w:rPr>
-              <w:t xml:space="preserve">} </w:t>
-            </w:r>
-          </w:p>
-          <w:p>
-            <w:pPr>
-              <w:rPr>
-                <w:rFonts w:cs="Calibri"/>
-                <w:color w:val="000000"/>
-                <w:sz w:val="16"/>
-                <w:szCs w:val="16"/>
-              </w:rPr>
-            </w:pPr>
-            <w:r>
-              <w:rPr>
-                <w:rFonts w:cs="Calibri"/>
-                <w:color w:val="000000"/>
-                <w:sz w:val="16"/>
-                <w:szCs w:val="16"/>
-              </w:rPr>
-              <w:t>Request Body</w:t>
-            </w:r>
-            <w:r>
-              <w:rPr>
-                <w:rFonts w:cs="Calibri"/>
-                <w:color w:val="000000"/>
-                <w:sz w:val="16"/>
-                <w:szCs w:val="16"/>
-              </w:rPr>
-              <w:t xml:space="preserve">: </w:t>
-            </w:r>
-            <w:r>
-              <w:rPr>
-                <w:rFonts w:cs="Calibri"/>
-                <w:color w:val="000000"/>
-                <w:sz w:val="16"/>
-                <w:szCs w:val="16"/>
-              </w:rPr>
-              <w:t>{</w:t>
-            </w:r>
-          </w:p>
-          <w:p>
-            <w:pPr>
-              <w:rPr>
-                <w:rFonts w:cs="Calibri"/>
-                <w:color w:val="000000"/>
-                <w:sz w:val="16"/>
-                <w:szCs w:val="16"/>
-              </w:rPr>
-            </w:pPr>
-            <w:r>
-              <w:rPr>
-                <w:rFonts w:cs="Calibri"/>
-                <w:color w:val="000000"/>
-                <w:sz w:val="16"/>
-                <w:szCs w:val="16"/>
-              </w:rPr>
               <w:t xml:space="preserve">    "CustomerIDType": "</w:t>
             </w:r>
             <w:r>
@@ -7717,7 +6957,6 @@
                 <w:sz w:val="16"/>
                 <w:szCs w:val="16"/>
               </w:rPr>
-              <w:lastRenderedPageBreak/>
               <w:t xml:space="preserve">        }</w:t>
             </w:r>
           </w:p>
@@ -7768,7 +7007,6 @@
                 <w:sz w:val="16"/>
                 <w:szCs w:val="16"/>
               </w:rPr>
-              <w:lastRenderedPageBreak/>
               <w:t>Failure</w:t>
             </w:r>
           </w:p>
@@ -7991,25 +7229,16 @@
                 <w:sz w:val="16"/>
                 <w:szCs w:val="16"/>
               </w:rPr>
-              <w:t>R</w:t>
-            </w:r>
-            <w:r>
-              <w:rPr>
-                <w:rFonts w:cs="Calibri"/>
-                <w:color w:val="000000"/>
-                <w:sz w:val="16"/>
-                <w:szCs w:val="16"/>
-              </w:rPr>
-              <w:t>equest Headers:</w:t>
-            </w:r>
-            <w:r>
-              <w:rPr>
-                <w:rFonts w:cs="Calibri"/>
-                <w:color w:val="000000"/>
-                <w:sz w:val="16"/>
-                <w:szCs w:val="16"/>
-              </w:rPr>
-              <w:t xml:space="preserve"> </w:t>
+              <w:t>Request Body</w:t>
+            </w:r>
+            <w:r>
+              <w:rPr>
+                <w:rFonts w:cs="Calibri"/>
+                <w:color w:val="000000"/>
+                <w:sz w:val="16"/>
+                <w:szCs w:val="16"/>
+              </w:rPr>
+              <w:t xml:space="preserve">: </w:t>
             </w:r>
             <w:r>
               <w:rPr>
@@ -8037,81 +7266,6 @@
                 <w:sz w:val="16"/>
                 <w:szCs w:val="16"/>
               </w:rPr>
-              <w:t xml:space="preserve">    "TestWebLogonToken": "happyuser"</w:t>
-            </w:r>
-          </w:p>
-          <w:p>
-            <w:pPr>
-              <w:rPr>
-                <w:rFonts w:cs="Calibri"/>
-                <w:color w:val="000000"/>
-                <w:sz w:val="16"/>
-                <w:szCs w:val="16"/>
-              </w:rPr>
-            </w:pPr>
-            <w:r>
-              <w:rPr>
-                <w:rFonts w:cs="Calibri"/>
-                <w:color w:val="000000"/>
-                <w:sz w:val="16"/>
-                <w:szCs w:val="16"/>
-              </w:rPr>
-              <w:t xml:space="preserve">} </w:t>
-            </w:r>
-          </w:p>
-          <w:p>
-            <w:pPr>
-              <w:rPr>
-                <w:rFonts w:cs="Calibri"/>
-                <w:color w:val="000000"/>
-                <w:sz w:val="16"/>
-                <w:szCs w:val="16"/>
-              </w:rPr>
-            </w:pPr>
-            <w:r>
-              <w:rPr>
-                <w:rFonts w:cs="Calibri"/>
-                <w:color w:val="000000"/>
-                <w:sz w:val="16"/>
-                <w:szCs w:val="16"/>
-              </w:rPr>
-              <w:t>Request Body</w:t>
-            </w:r>
-            <w:r>
-              <w:rPr>
-                <w:rFonts w:cs="Calibri"/>
-                <w:color w:val="000000"/>
-                <w:sz w:val="16"/>
-                <w:szCs w:val="16"/>
-              </w:rPr>
-              <w:t xml:space="preserve">: </w:t>
-            </w:r>
-            <w:r>
-              <w:rPr>
-                <w:rFonts w:cs="Calibri"/>
-                <w:color w:val="000000"/>
-                <w:sz w:val="16"/>
-                <w:szCs w:val="16"/>
-              </w:rPr>
-              <w:t>{</w:t>
-            </w:r>
-          </w:p>
-          <w:p>
-            <w:pPr>
-              <w:rPr>
-                <w:rFonts w:cs="Calibri"/>
-                <w:color w:val="000000"/>
-                <w:sz w:val="16"/>
-                <w:szCs w:val="16"/>
-              </w:rPr>
-            </w:pPr>
-            <w:r>
-              <w:rPr>
-                <w:rFonts w:cs="Calibri"/>
-                <w:color w:val="000000"/>
-                <w:sz w:val="16"/>
-                <w:szCs w:val="16"/>
-              </w:rPr>
               <w:t xml:space="preserve">    "CustomerID": "</w:t>
             </w:r>
             <w:r>
@@ -8282,6 +7436,7 @@
                 <w:sz w:val="16"/>
                 <w:szCs w:val="16"/>
               </w:rPr>
+              <w:lastRenderedPageBreak/>
               <w:t xml:space="preserve">            "type": "validation",</w:t>
             </w:r>
           </w:p>
@@ -8370,6 +7525,7 @@
                 <w:sz w:val="16"/>
                 <w:szCs w:val="16"/>
               </w:rPr>
+              <w:lastRenderedPageBreak/>
               <w:t>Failure</w:t>
             </w:r>
           </w:p>
@@ -8592,25 +7748,16 @@
                 <w:sz w:val="16"/>
                 <w:szCs w:val="16"/>
               </w:rPr>
-              <w:t>R</w:t>
-            </w:r>
-            <w:r>
-              <w:rPr>
-                <w:rFonts w:cs="Calibri"/>
-                <w:color w:val="000000"/>
-                <w:sz w:val="16"/>
-                <w:szCs w:val="16"/>
-              </w:rPr>
-              <w:t>equest Headers:</w:t>
-            </w:r>
-            <w:r>
-              <w:rPr>
-                <w:rFonts w:cs="Calibri"/>
-                <w:color w:val="000000"/>
-                <w:sz w:val="16"/>
-                <w:szCs w:val="16"/>
-              </w:rPr>
-              <w:t xml:space="preserve"> </w:t>
+              <w:t>Request Body</w:t>
+            </w:r>
+            <w:r>
+              <w:rPr>
+                <w:rFonts w:cs="Calibri"/>
+                <w:color w:val="000000"/>
+                <w:sz w:val="16"/>
+                <w:szCs w:val="16"/>
+              </w:rPr>
+              <w:t xml:space="preserve">: </w:t>
             </w:r>
             <w:r>
               <w:rPr>
@@ -8638,81 +7785,6 @@
                 <w:sz w:val="16"/>
                 <w:szCs w:val="16"/>
               </w:rPr>
-              <w:t xml:space="preserve">    "TestWebLogonToken": "happyuser"</w:t>
-            </w:r>
-          </w:p>
-          <w:p>
-            <w:pPr>
-              <w:rPr>
-                <w:rFonts w:cs="Calibri"/>
-                <w:color w:val="000000"/>
-                <w:sz w:val="16"/>
-                <w:szCs w:val="16"/>
-              </w:rPr>
-            </w:pPr>
-            <w:r>
-              <w:rPr>
-                <w:rFonts w:cs="Calibri"/>
-                <w:color w:val="000000"/>
-                <w:sz w:val="16"/>
-                <w:szCs w:val="16"/>
-              </w:rPr>
-              <w:t xml:space="preserve">} </w:t>
-            </w:r>
-          </w:p>
-          <w:p>
-            <w:pPr>
-              <w:rPr>
-                <w:rFonts w:cs="Calibri"/>
-                <w:color w:val="000000"/>
-                <w:sz w:val="16"/>
-                <w:szCs w:val="16"/>
-              </w:rPr>
-            </w:pPr>
-            <w:r>
-              <w:rPr>
-                <w:rFonts w:cs="Calibri"/>
-                <w:color w:val="000000"/>
-                <w:sz w:val="16"/>
-                <w:szCs w:val="16"/>
-              </w:rPr>
-              <w:t>Request Body</w:t>
-            </w:r>
-            <w:r>
-              <w:rPr>
-                <w:rFonts w:cs="Calibri"/>
-                <w:color w:val="000000"/>
-                <w:sz w:val="16"/>
-                <w:szCs w:val="16"/>
-              </w:rPr>
-              <w:t xml:space="preserve">: </w:t>
-            </w:r>
-            <w:r>
-              <w:rPr>
-                <w:rFonts w:cs="Calibri"/>
-                <w:color w:val="000000"/>
-                <w:sz w:val="16"/>
-                <w:szCs w:val="16"/>
-              </w:rPr>
-              <w:t>{</w:t>
-            </w:r>
-          </w:p>
-          <w:p>
-            <w:pPr>
-              <w:rPr>
-                <w:rFonts w:cs="Calibri"/>
-                <w:color w:val="000000"/>
-                <w:sz w:val="16"/>
-                <w:szCs w:val="16"/>
-              </w:rPr>
-            </w:pPr>
-            <w:r>
-              <w:rPr>
-                <w:rFonts w:cs="Calibri"/>
-                <w:color w:val="000000"/>
-                <w:sz w:val="16"/>
-                <w:szCs w:val="16"/>
-              </w:rPr>
               <w:t xml:space="preserve">    </w:t>
             </w:r>
             <w:r>
@@ -8798,7 +7870,6 @@
                 <w:sz w:val="16"/>
                 <w:szCs w:val="16"/>
               </w:rPr>
-              <w:lastRenderedPageBreak/>
               <w:t>}</w:t>
             </w:r>
           </w:p>
@@ -8982,7 +8053,6 @@
                 <w:sz w:val="16"/>
                 <w:szCs w:val="16"/>
               </w:rPr>
-              <w:lastRenderedPageBreak/>
               <w:t>Failure</w:t>
             </w:r>
           </w:p>
@@ -9205,25 +8275,16 @@
                 <w:sz w:val="16"/>
                 <w:szCs w:val="16"/>
               </w:rPr>
-              <w:t>R</w:t>
-            </w:r>
-            <w:r>
-              <w:rPr>
-                <w:rFonts w:cs="Calibri"/>
-                <w:color w:val="000000"/>
-                <w:sz w:val="16"/>
-                <w:szCs w:val="16"/>
-              </w:rPr>
-              <w:t>equest Headers:</w:t>
-            </w:r>
-            <w:r>
-              <w:rPr>
-                <w:rFonts w:cs="Calibri"/>
-                <w:color w:val="000000"/>
-                <w:sz w:val="16"/>
-                <w:szCs w:val="16"/>
-              </w:rPr>
-              <w:t xml:space="preserve"> </w:t>
+              <w:t>Request Body</w:t>
+            </w:r>
+            <w:r>
+              <w:rPr>
+                <w:rFonts w:cs="Calibri"/>
+                <w:color w:val="000000"/>
+                <w:sz w:val="16"/>
+                <w:szCs w:val="16"/>
+              </w:rPr>
+              <w:t xml:space="preserve">: </w:t>
             </w:r>
             <w:r>
               <w:rPr>
@@ -9251,81 +8312,6 @@
                 <w:sz w:val="16"/>
                 <w:szCs w:val="16"/>
               </w:rPr>
-              <w:t xml:space="preserve">    "TestWebLogonToken": "happyuser"</w:t>
-            </w:r>
-          </w:p>
-          <w:p>
-            <w:pPr>
-              <w:rPr>
-                <w:rFonts w:cs="Calibri"/>
-                <w:color w:val="000000"/>
-                <w:sz w:val="16"/>
-                <w:szCs w:val="16"/>
-              </w:rPr>
-            </w:pPr>
-            <w:r>
-              <w:rPr>
-                <w:rFonts w:cs="Calibri"/>
-                <w:color w:val="000000"/>
-                <w:sz w:val="16"/>
-                <w:szCs w:val="16"/>
-              </w:rPr>
-              <w:t xml:space="preserve">} </w:t>
-            </w:r>
-          </w:p>
-          <w:p>
-            <w:pPr>
-              <w:rPr>
-                <w:rFonts w:cs="Calibri"/>
-                <w:color w:val="000000"/>
-                <w:sz w:val="16"/>
-                <w:szCs w:val="16"/>
-              </w:rPr>
-            </w:pPr>
-            <w:r>
-              <w:rPr>
-                <w:rFonts w:cs="Calibri"/>
-                <w:color w:val="000000"/>
-                <w:sz w:val="16"/>
-                <w:szCs w:val="16"/>
-              </w:rPr>
-              <w:t>Request Body</w:t>
-            </w:r>
-            <w:r>
-              <w:rPr>
-                <w:rFonts w:cs="Calibri"/>
-                <w:color w:val="000000"/>
-                <w:sz w:val="16"/>
-                <w:szCs w:val="16"/>
-              </w:rPr>
-              <w:t xml:space="preserve">: </w:t>
-            </w:r>
-            <w:r>
-              <w:rPr>
-                <w:rFonts w:cs="Calibri"/>
-                <w:color w:val="000000"/>
-                <w:sz w:val="16"/>
-                <w:szCs w:val="16"/>
-              </w:rPr>
-              <w:t>{</w:t>
-            </w:r>
-          </w:p>
-          <w:p>
-            <w:pPr>
-              <w:rPr>
-                <w:rFonts w:cs="Calibri"/>
-                <w:color w:val="000000"/>
-                <w:sz w:val="16"/>
-                <w:szCs w:val="16"/>
-              </w:rPr>
-            </w:pPr>
-            <w:r>
-              <w:rPr>
-                <w:rFonts w:cs="Calibri"/>
-                <w:color w:val="000000"/>
-                <w:sz w:val="16"/>
-                <w:szCs w:val="16"/>
-              </w:rPr>
               <w:t xml:space="preserve">    </w:t>
             </w:r>
             <w:r>
@@ -9449,6 +8435,7 @@
                 <w:sz w:val="16"/>
                 <w:szCs w:val="16"/>
               </w:rPr>
+              <w:lastRenderedPageBreak/>
               <w:t xml:space="preserve">        {</w:t>
             </w:r>
           </w:p>
@@ -9575,6 +8562,7 @@
                 <w:sz w:val="16"/>
                 <w:szCs w:val="16"/>
               </w:rPr>
+              <w:lastRenderedPageBreak/>
               <w:t>Failure</w:t>
             </w:r>
           </w:p>
@@ -9932,90 +8920,6 @@
                 <w:sz w:val="16"/>
                 <w:szCs w:val="16"/>
               </w:rPr>
-              <w:t>R</w:t>
-            </w:r>
-            <w:r>
-              <w:rPr>
-                <w:rFonts w:cs="Calibri"/>
-                <w:color w:val="000000"/>
-                <w:sz w:val="16"/>
-                <w:szCs w:val="16"/>
-              </w:rPr>
-              <w:t>equest Headers:</w:t>
-            </w:r>
-            <w:r>
-              <w:rPr>
-                <w:rFonts w:cs="Calibri"/>
-                <w:color w:val="000000"/>
-                <w:sz w:val="16"/>
-                <w:szCs w:val="16"/>
-              </w:rPr>
-              <w:t xml:space="preserve"> </w:t>
-            </w:r>
-            <w:r>
-              <w:rPr>
-                <w:rFonts w:cs="Calibri"/>
-                <w:color w:val="000000"/>
-                <w:sz w:val="16"/>
-                <w:szCs w:val="16"/>
-              </w:rPr>
-              <w:t>{</w:t>
-            </w:r>
-          </w:p>
-          <w:p>
-            <w:pPr>
-              <w:rPr>
-                <w:rFonts w:cs="Calibri"/>
-                <w:color w:val="000000"/>
-                <w:sz w:val="16"/>
-                <w:szCs w:val="16"/>
-              </w:rPr>
-            </w:pPr>
-            <w:r>
-              <w:rPr>
-                <w:rFonts w:cs="Calibri"/>
-                <w:color w:val="000000"/>
-                <w:sz w:val="16"/>
-                <w:szCs w:val="16"/>
-              </w:rPr>
-              <w:t xml:space="preserve">    "TestWebLogonToken": "happyuser"</w:t>
-            </w:r>
-          </w:p>
-          <w:p>
-            <w:pPr>
-              <w:rPr>
-                <w:rFonts w:cs="Calibri"/>
-                <w:color w:val="000000"/>
-                <w:sz w:val="16"/>
-                <w:szCs w:val="16"/>
-              </w:rPr>
-            </w:pPr>
-            <w:r>
-              <w:rPr>
-                <w:rFonts w:cs="Calibri"/>
-                <w:color w:val="000000"/>
-                <w:sz w:val="16"/>
-                <w:szCs w:val="16"/>
-              </w:rPr>
-              <w:t xml:space="preserve">} </w:t>
-            </w:r>
-          </w:p>
-          <w:p>
-            <w:pPr>
-              <w:rPr>
-                <w:rFonts w:cs="Calibri"/>
-                <w:color w:val="000000"/>
-                <w:sz w:val="16"/>
-                <w:szCs w:val="16"/>
-              </w:rPr>
-            </w:pPr>
-            <w:r>
-              <w:rPr>
-                <w:rFonts w:cs="Calibri"/>
-                <w:color w:val="000000"/>
-                <w:sz w:val="16"/>
-                <w:szCs w:val="16"/>
-              </w:rPr>
               <w:t>Request Body</w:t>
             </w:r>
             <w:r>
@@ -10601,25 +9505,16 @@
                 <w:sz w:val="16"/>
                 <w:szCs w:val="16"/>
               </w:rPr>
-              <w:t>R</w:t>
-            </w:r>
-            <w:r>
-              <w:rPr>
-                <w:rFonts w:cs="Calibri"/>
-                <w:color w:val="000000"/>
-                <w:sz w:val="16"/>
-                <w:szCs w:val="16"/>
-              </w:rPr>
-              <w:t>equest Headers:</w:t>
-            </w:r>
-            <w:r>
-              <w:rPr>
-                <w:rFonts w:cs="Calibri"/>
-                <w:color w:val="000000"/>
-                <w:sz w:val="16"/>
-                <w:szCs w:val="16"/>
-              </w:rPr>
-              <w:t xml:space="preserve"> </w:t>
+              <w:t>Request Body</w:t>
+            </w:r>
+            <w:r>
+              <w:rPr>
+                <w:rFonts w:cs="Calibri"/>
+                <w:color w:val="000000"/>
+                <w:sz w:val="16"/>
+                <w:szCs w:val="16"/>
+              </w:rPr>
+              <w:t xml:space="preserve">: </w:t>
             </w:r>
             <w:r>
               <w:rPr>
@@ -10647,81 +9542,6 @@
                 <w:sz w:val="16"/>
                 <w:szCs w:val="16"/>
               </w:rPr>
-              <w:t xml:space="preserve">    "TestWebLogonToken": "happyuser"</w:t>
-            </w:r>
-          </w:p>
-          <w:p>
-            <w:pPr>
-              <w:rPr>
-                <w:rFonts w:cs="Calibri"/>
-                <w:color w:val="000000"/>
-                <w:sz w:val="16"/>
-                <w:szCs w:val="16"/>
-              </w:rPr>
-            </w:pPr>
-            <w:r>
-              <w:rPr>
-                <w:rFonts w:cs="Calibri"/>
-                <w:color w:val="000000"/>
-                <w:sz w:val="16"/>
-                <w:szCs w:val="16"/>
-              </w:rPr>
-              <w:t xml:space="preserve">} </w:t>
-            </w:r>
-          </w:p>
-          <w:p>
-            <w:pPr>
-              <w:rPr>
-                <w:rFonts w:cs="Calibri"/>
-                <w:color w:val="000000"/>
-                <w:sz w:val="16"/>
-                <w:szCs w:val="16"/>
-              </w:rPr>
-            </w:pPr>
-            <w:r>
-              <w:rPr>
-                <w:rFonts w:cs="Calibri"/>
-                <w:color w:val="000000"/>
-                <w:sz w:val="16"/>
-                <w:szCs w:val="16"/>
-              </w:rPr>
-              <w:t>Request Body</w:t>
-            </w:r>
-            <w:r>
-              <w:rPr>
-                <w:rFonts w:cs="Calibri"/>
-                <w:color w:val="000000"/>
-                <w:sz w:val="16"/>
-                <w:szCs w:val="16"/>
-              </w:rPr>
-              <w:t xml:space="preserve">: </w:t>
-            </w:r>
-            <w:r>
-              <w:rPr>
-                <w:rFonts w:cs="Calibri"/>
-                <w:color w:val="000000"/>
-                <w:sz w:val="16"/>
-                <w:szCs w:val="16"/>
-              </w:rPr>
-              <w:t>{</w:t>
-            </w:r>
-          </w:p>
-          <w:p>
-            <w:pPr>
-              <w:rPr>
-                <w:rFonts w:cs="Calibri"/>
-                <w:color w:val="000000"/>
-                <w:sz w:val="16"/>
-                <w:szCs w:val="16"/>
-              </w:rPr>
-            </w:pPr>
-            <w:r>
-              <w:rPr>
-                <w:rFonts w:cs="Calibri"/>
-                <w:color w:val="000000"/>
-                <w:sz w:val="16"/>
-                <w:szCs w:val="16"/>
-              </w:rPr>
               <w:t xml:space="preserve">    "CustomerID": "</w:t>
             </w:r>
             <w:r>
@@ -10852,121 +9672,121 @@
                 <w:sz w:val="16"/>
                 <w:szCs w:val="16"/>
               </w:rPr>
+              <w:t>}</w:t>
+            </w:r>
+          </w:p>
+          <w:p>
+            <w:pPr>
+              <w:rPr>
+                <w:rFonts w:cs="Calibri"/>
+                <w:color w:val="000000"/>
+                <w:sz w:val="16"/>
+                <w:szCs w:val="16"/>
+              </w:rPr>
+            </w:pPr>
+            <w:r>
+              <w:rPr>
+                <w:rFonts w:cs="Calibri"/>
+                <w:color w:val="000000"/>
+                <w:sz w:val="16"/>
+                <w:szCs w:val="16"/>
+              </w:rPr>
+              <w:t>Expected response:</w:t>
+            </w:r>
+          </w:p>
+          <w:p>
+            <w:pPr>
+              <w:rPr>
+                <w:rFonts w:cs="Calibri"/>
+                <w:color w:val="000000"/>
+                <w:sz w:val="16"/>
+                <w:szCs w:val="16"/>
+              </w:rPr>
+            </w:pPr>
+            <w:r>
+              <w:rPr>
+                <w:rFonts w:cs="Calibri"/>
+                <w:color w:val="000000"/>
+                <w:sz w:val="16"/>
+                <w:szCs w:val="16"/>
+              </w:rPr>
+              <w:t>"errors": [</w:t>
+            </w:r>
+          </w:p>
+          <w:p>
+            <w:pPr>
+              <w:rPr>
+                <w:rFonts w:cs="Calibri"/>
+                <w:color w:val="000000"/>
+                <w:sz w:val="16"/>
+                <w:szCs w:val="16"/>
+              </w:rPr>
+            </w:pPr>
+            <w:r>
+              <w:rPr>
+                <w:rFonts w:cs="Calibri"/>
+                <w:color w:val="000000"/>
+                <w:sz w:val="16"/>
+                <w:szCs w:val="16"/>
+              </w:rPr>
+              <w:t xml:space="preserve">        {</w:t>
+            </w:r>
+          </w:p>
+          <w:p>
+            <w:pPr>
+              <w:rPr>
+                <w:rFonts w:cs="Calibri"/>
+                <w:color w:val="000000"/>
+                <w:sz w:val="16"/>
+                <w:szCs w:val="16"/>
+              </w:rPr>
+            </w:pPr>
+            <w:r>
+              <w:rPr>
+                <w:rFonts w:cs="Calibri"/>
+                <w:color w:val="000000"/>
+                <w:sz w:val="16"/>
+                <w:szCs w:val="16"/>
+              </w:rPr>
+              <w:t xml:space="preserve">            "code": "EV1100",</w:t>
+            </w:r>
+          </w:p>
+          <w:p>
+            <w:pPr>
+              <w:rPr>
+                <w:rFonts w:cs="Calibri"/>
+                <w:color w:val="000000"/>
+                <w:sz w:val="16"/>
+                <w:szCs w:val="16"/>
+              </w:rPr>
+            </w:pPr>
+            <w:r>
+              <w:rPr>
+                <w:rFonts w:cs="Calibri"/>
+                <w:color w:val="000000"/>
+                <w:sz w:val="16"/>
+                <w:szCs w:val="16"/>
+              </w:rPr>
+              <w:t xml:space="preserve">            "type": "validation",</w:t>
+            </w:r>
+          </w:p>
+          <w:p>
+            <w:pPr>
+              <w:rPr>
+                <w:rFonts w:cs="Calibri"/>
+                <w:color w:val="000000"/>
+                <w:sz w:val="16"/>
+                <w:szCs w:val="16"/>
+              </w:rPr>
+            </w:pPr>
+            <w:r>
+              <w:rPr>
+                <w:rFonts w:cs="Calibri"/>
+                <w:color w:val="000000"/>
+                <w:sz w:val="16"/>
+                <w:szCs w:val="16"/>
+              </w:rPr>
               <w:lastRenderedPageBreak/>
-              <w:t>}</w:t>
-            </w:r>
-          </w:p>
-          <w:p>
-            <w:pPr>
-              <w:rPr>
-                <w:rFonts w:cs="Calibri"/>
-                <w:color w:val="000000"/>
-                <w:sz w:val="16"/>
-                <w:szCs w:val="16"/>
-              </w:rPr>
-            </w:pPr>
-            <w:r>
-              <w:rPr>
-                <w:rFonts w:cs="Calibri"/>
-                <w:color w:val="000000"/>
-                <w:sz w:val="16"/>
-                <w:szCs w:val="16"/>
-              </w:rPr>
-              <w:t>Expected response:</w:t>
-            </w:r>
-          </w:p>
-          <w:p>
-            <w:pPr>
-              <w:rPr>
-                <w:rFonts w:cs="Calibri"/>
-                <w:color w:val="000000"/>
-                <w:sz w:val="16"/>
-                <w:szCs w:val="16"/>
-              </w:rPr>
-            </w:pPr>
-            <w:r>
-              <w:rPr>
-                <w:rFonts w:cs="Calibri"/>
-                <w:color w:val="000000"/>
-                <w:sz w:val="16"/>
-                <w:szCs w:val="16"/>
-              </w:rPr>
-              <w:t>"errors": [</w:t>
-            </w:r>
-          </w:p>
-          <w:p>
-            <w:pPr>
-              <w:rPr>
-                <w:rFonts w:cs="Calibri"/>
-                <w:color w:val="000000"/>
-                <w:sz w:val="16"/>
-                <w:szCs w:val="16"/>
-              </w:rPr>
-            </w:pPr>
-            <w:r>
-              <w:rPr>
-                <w:rFonts w:cs="Calibri"/>
-                <w:color w:val="000000"/>
-                <w:sz w:val="16"/>
-                <w:szCs w:val="16"/>
-              </w:rPr>
-              <w:t xml:space="preserve">        {</w:t>
-            </w:r>
-          </w:p>
-          <w:p>
-            <w:pPr>
-              <w:rPr>
-                <w:rFonts w:cs="Calibri"/>
-                <w:color w:val="000000"/>
-                <w:sz w:val="16"/>
-                <w:szCs w:val="16"/>
-              </w:rPr>
-            </w:pPr>
-            <w:r>
-              <w:rPr>
-                <w:rFonts w:cs="Calibri"/>
-                <w:color w:val="000000"/>
-                <w:sz w:val="16"/>
-                <w:szCs w:val="16"/>
-              </w:rPr>
-              <w:t xml:space="preserve">            "code": "EV1100",</w:t>
-            </w:r>
-          </w:p>
-          <w:p>
-            <w:pPr>
-              <w:rPr>
-                <w:rFonts w:cs="Calibri"/>
-                <w:color w:val="000000"/>
-                <w:sz w:val="16"/>
-                <w:szCs w:val="16"/>
-              </w:rPr>
-            </w:pPr>
-            <w:r>
-              <w:rPr>
-                <w:rFonts w:cs="Calibri"/>
-                <w:color w:val="000000"/>
-                <w:sz w:val="16"/>
-                <w:szCs w:val="16"/>
-              </w:rPr>
-              <w:t xml:space="preserve">            "type": "validation",</w:t>
-            </w:r>
-          </w:p>
-          <w:p>
-            <w:pPr>
-              <w:rPr>
-                <w:rFonts w:cs="Calibri"/>
-                <w:color w:val="000000"/>
-                <w:sz w:val="16"/>
-                <w:szCs w:val="16"/>
-              </w:rPr>
-            </w:pPr>
-            <w:r>
-              <w:rPr>
-                <w:rFonts w:cs="Calibri"/>
-                <w:color w:val="000000"/>
-                <w:sz w:val="16"/>
-                <w:szCs w:val="16"/>
-              </w:rPr>
               <w:t xml:space="preserve">            "message": "Invalid input parameters. Please check documentation: CustomerID"</w:t>
             </w:r>
           </w:p>
@@ -11290,90 +10110,6 @@
                 <w:sz w:val="16"/>
                 <w:szCs w:val="16"/>
               </w:rPr>
-              <w:t>R</w:t>
-            </w:r>
-            <w:r>
-              <w:rPr>
-                <w:rFonts w:cs="Calibri"/>
-                <w:color w:val="000000"/>
-                <w:sz w:val="16"/>
-                <w:szCs w:val="16"/>
-              </w:rPr>
-              <w:t>equest Headers:</w:t>
-            </w:r>
-            <w:r>
-              <w:rPr>
-                <w:rFonts w:cs="Calibri"/>
-                <w:color w:val="000000"/>
-                <w:sz w:val="16"/>
-                <w:szCs w:val="16"/>
-              </w:rPr>
-              <w:t xml:space="preserve"> </w:t>
-            </w:r>
-            <w:r>
-              <w:rPr>
-                <w:rFonts w:cs="Calibri"/>
-                <w:color w:val="000000"/>
-                <w:sz w:val="16"/>
-                <w:szCs w:val="16"/>
-              </w:rPr>
-              <w:t>{</w:t>
-            </w:r>
-          </w:p>
-          <w:p>
-            <w:pPr>
-              <w:rPr>
-                <w:rFonts w:cs="Calibri"/>
-                <w:color w:val="000000"/>
-                <w:sz w:val="16"/>
-                <w:szCs w:val="16"/>
-              </w:rPr>
-            </w:pPr>
-            <w:r>
-              <w:rPr>
-                <w:rFonts w:cs="Calibri"/>
-                <w:color w:val="000000"/>
-                <w:sz w:val="16"/>
-                <w:szCs w:val="16"/>
-              </w:rPr>
-              <w:t xml:space="preserve">    "TestWebLogonToken": "happyuser"</w:t>
-            </w:r>
-          </w:p>
-          <w:p>
-            <w:pPr>
-              <w:rPr>
-                <w:rFonts w:cs="Calibri"/>
-                <w:color w:val="000000"/>
-                <w:sz w:val="16"/>
-                <w:szCs w:val="16"/>
-              </w:rPr>
-            </w:pPr>
-            <w:r>
-              <w:rPr>
-                <w:rFonts w:cs="Calibri"/>
-                <w:color w:val="000000"/>
-                <w:sz w:val="16"/>
-                <w:szCs w:val="16"/>
-              </w:rPr>
-              <w:t xml:space="preserve">} </w:t>
-            </w:r>
-          </w:p>
-          <w:p>
-            <w:pPr>
-              <w:rPr>
-                <w:rFonts w:cs="Calibri"/>
-                <w:color w:val="000000"/>
-                <w:sz w:val="16"/>
-                <w:szCs w:val="16"/>
-              </w:rPr>
-            </w:pPr>
-            <w:r>
-              <w:rPr>
-                <w:rFonts w:cs="Calibri"/>
-                <w:color w:val="000000"/>
-                <w:sz w:val="16"/>
-                <w:szCs w:val="16"/>
-              </w:rPr>
               <w:t>Request Body</w:t>
             </w:r>
             <w:r>
@@ -11850,7 +10586,6 @@
                 <w:sz w:val="16"/>
                 <w:szCs w:val="16"/>
               </w:rPr>
-              <w:lastRenderedPageBreak/>
               <w:t>MOCK-BIC</w:t>
             </w:r>
             <w:r>
@@ -11978,25 +10713,16 @@
                 <w:sz w:val="16"/>
                 <w:szCs w:val="16"/>
               </w:rPr>
-              <w:t>R</w:t>
-            </w:r>
-            <w:r>
-              <w:rPr>
-                <w:rFonts w:cs="Calibri"/>
-                <w:color w:val="000000"/>
-                <w:sz w:val="16"/>
-                <w:szCs w:val="16"/>
-              </w:rPr>
-              <w:t>equest Headers:</w:t>
-            </w:r>
-            <w:r>
-              <w:rPr>
-                <w:rFonts w:cs="Calibri"/>
-                <w:color w:val="000000"/>
-                <w:sz w:val="16"/>
-                <w:szCs w:val="16"/>
-              </w:rPr>
-              <w:t xml:space="preserve"> </w:t>
+              <w:t>Request Body</w:t>
+            </w:r>
+            <w:r>
+              <w:rPr>
+                <w:rFonts w:cs="Calibri"/>
+                <w:color w:val="000000"/>
+                <w:sz w:val="16"/>
+                <w:szCs w:val="16"/>
+              </w:rPr>
+              <w:t xml:space="preserve">: </w:t>
             </w:r>
             <w:r>
               <w:rPr>
@@ -12024,81 +10750,6 @@
                 <w:sz w:val="16"/>
                 <w:szCs w:val="16"/>
               </w:rPr>
-              <w:t xml:space="preserve">    "TestWebLogonToken": "happyuser"</w:t>
-            </w:r>
-          </w:p>
-          <w:p>
-            <w:pPr>
-              <w:rPr>
-                <w:rFonts w:cs="Calibri"/>
-                <w:color w:val="000000"/>
-                <w:sz w:val="16"/>
-                <w:szCs w:val="16"/>
-              </w:rPr>
-            </w:pPr>
-            <w:r>
-              <w:rPr>
-                <w:rFonts w:cs="Calibri"/>
-                <w:color w:val="000000"/>
-                <w:sz w:val="16"/>
-                <w:szCs w:val="16"/>
-              </w:rPr>
-              <w:t xml:space="preserve">} </w:t>
-            </w:r>
-          </w:p>
-          <w:p>
-            <w:pPr>
-              <w:rPr>
-                <w:rFonts w:cs="Calibri"/>
-                <w:color w:val="000000"/>
-                <w:sz w:val="16"/>
-                <w:szCs w:val="16"/>
-              </w:rPr>
-            </w:pPr>
-            <w:r>
-              <w:rPr>
-                <w:rFonts w:cs="Calibri"/>
-                <w:color w:val="000000"/>
-                <w:sz w:val="16"/>
-                <w:szCs w:val="16"/>
-              </w:rPr>
-              <w:t>Request Body</w:t>
-            </w:r>
-            <w:r>
-              <w:rPr>
-                <w:rFonts w:cs="Calibri"/>
-                <w:color w:val="000000"/>
-                <w:sz w:val="16"/>
-                <w:szCs w:val="16"/>
-              </w:rPr>
-              <w:t xml:space="preserve">: </w:t>
-            </w:r>
-            <w:r>
-              <w:rPr>
-                <w:rFonts w:cs="Calibri"/>
-                <w:color w:val="000000"/>
-                <w:sz w:val="16"/>
-                <w:szCs w:val="16"/>
-              </w:rPr>
-              <w:t>{</w:t>
-            </w:r>
-          </w:p>
-          <w:p>
-            <w:pPr>
-              <w:rPr>
-                <w:rFonts w:cs="Calibri"/>
-                <w:color w:val="000000"/>
-                <w:sz w:val="16"/>
-                <w:szCs w:val="16"/>
-              </w:rPr>
-            </w:pPr>
-            <w:r>
-              <w:rPr>
-                <w:rFonts w:cs="Calibri"/>
-                <w:color w:val="000000"/>
-                <w:sz w:val="16"/>
-                <w:szCs w:val="16"/>
-              </w:rPr>
               <w:t xml:space="preserve">    "CustomerID": "</w:t>
             </w:r>
             <w:r>
@@ -12304,6 +10955,7 @@
                 <w:sz w:val="16"/>
                 <w:szCs w:val="16"/>
               </w:rPr>
+              <w:lastRenderedPageBreak/>
               <w:t xml:space="preserve">        {</w:t>
             </w:r>
           </w:p>
@@ -12430,6 +11082,7 @@
                 <w:sz w:val="16"/>
                 <w:szCs w:val="16"/>
               </w:rPr>
+              <w:lastRenderedPageBreak/>
               <w:t>Failure</w:t>
             </w:r>
           </w:p>
@@ -12665,25 +11318,16 @@
                 <w:sz w:val="16"/>
                 <w:szCs w:val="16"/>
               </w:rPr>
-              <w:t>R</w:t>
-            </w:r>
-            <w:r>
-              <w:rPr>
-                <w:rFonts w:cs="Calibri"/>
-                <w:color w:val="000000"/>
-                <w:sz w:val="16"/>
-                <w:szCs w:val="16"/>
-              </w:rPr>
-              <w:t>equest Headers:</w:t>
-            </w:r>
-            <w:r>
-              <w:rPr>
-                <w:rFonts w:cs="Calibri"/>
-                <w:color w:val="000000"/>
-                <w:sz w:val="16"/>
-                <w:szCs w:val="16"/>
-              </w:rPr>
-              <w:t xml:space="preserve"> </w:t>
+              <w:t>Request Body</w:t>
+            </w:r>
+            <w:r>
+              <w:rPr>
+                <w:rFonts w:cs="Calibri"/>
+                <w:color w:val="000000"/>
+                <w:sz w:val="16"/>
+                <w:szCs w:val="16"/>
+              </w:rPr>
+              <w:t xml:space="preserve">: </w:t>
             </w:r>
             <w:r>
               <w:rPr>
@@ -12711,81 +11355,6 @@
                 <w:sz w:val="16"/>
                 <w:szCs w:val="16"/>
               </w:rPr>
-              <w:t xml:space="preserve">    "TestWebLogonToken": "happyuser"</w:t>
-            </w:r>
-          </w:p>
-          <w:p>
-            <w:pPr>
-              <w:rPr>
-                <w:rFonts w:cs="Calibri"/>
-                <w:color w:val="000000"/>
-                <w:sz w:val="16"/>
-                <w:szCs w:val="16"/>
-              </w:rPr>
-            </w:pPr>
-            <w:r>
-              <w:rPr>
-                <w:rFonts w:cs="Calibri"/>
-                <w:color w:val="000000"/>
-                <w:sz w:val="16"/>
-                <w:szCs w:val="16"/>
-              </w:rPr>
-              <w:t xml:space="preserve">} </w:t>
-            </w:r>
-          </w:p>
-          <w:p>
-            <w:pPr>
-              <w:rPr>
-                <w:rFonts w:cs="Calibri"/>
-                <w:color w:val="000000"/>
-                <w:sz w:val="16"/>
-                <w:szCs w:val="16"/>
-              </w:rPr>
-            </w:pPr>
-            <w:r>
-              <w:rPr>
-                <w:rFonts w:cs="Calibri"/>
-                <w:color w:val="000000"/>
-                <w:sz w:val="16"/>
-                <w:szCs w:val="16"/>
-              </w:rPr>
-              <w:t>Request Body</w:t>
-            </w:r>
-            <w:r>
-              <w:rPr>
-                <w:rFonts w:cs="Calibri"/>
-                <w:color w:val="000000"/>
-                <w:sz w:val="16"/>
-                <w:szCs w:val="16"/>
-              </w:rPr>
-              <w:t xml:space="preserve">: </w:t>
-            </w:r>
-            <w:r>
-              <w:rPr>
-                <w:rFonts w:cs="Calibri"/>
-                <w:color w:val="000000"/>
-                <w:sz w:val="16"/>
-                <w:szCs w:val="16"/>
-              </w:rPr>
-              <w:t>{</w:t>
-            </w:r>
-          </w:p>
-          <w:p>
-            <w:pPr>
-              <w:rPr>
-                <w:rFonts w:cs="Calibri"/>
-                <w:color w:val="000000"/>
-                <w:sz w:val="16"/>
-                <w:szCs w:val="16"/>
-              </w:rPr>
-            </w:pPr>
-            <w:r>
-              <w:rPr>
-                <w:rFonts w:cs="Calibri"/>
-                <w:color w:val="000000"/>
-                <w:sz w:val="16"/>
-                <w:szCs w:val="16"/>
-              </w:rPr>
               <w:t xml:space="preserve">    "CustomerIDType": "</w:t>
             </w:r>
             <w:r>
@@ -12935,7 +11504,6 @@
                 <w:sz w:val="16"/>
                 <w:szCs w:val="16"/>
               </w:rPr>
-              <w:lastRenderedPageBreak/>
               <w:t>"errors": [</w:t>
             </w:r>
           </w:p>
@@ -13081,7 +11649,6 @@
                 <w:sz w:val="16"/>
                 <w:szCs w:val="16"/>
               </w:rPr>
-              <w:lastRenderedPageBreak/>
               <w:t>Failure</w:t>
             </w:r>
           </w:p>
@@ -13317,25 +11884,16 @@
                 <w:sz w:val="16"/>
                 <w:szCs w:val="16"/>
               </w:rPr>
-              <w:t>R</w:t>
-            </w:r>
-            <w:r>
-              <w:rPr>
-                <w:rFonts w:cs="Calibri"/>
-                <w:color w:val="000000"/>
-                <w:sz w:val="16"/>
-                <w:szCs w:val="16"/>
-              </w:rPr>
-              <w:t>equest Headers:</w:t>
-            </w:r>
-            <w:r>
-              <w:rPr>
-                <w:rFonts w:cs="Calibri"/>
-                <w:color w:val="000000"/>
-                <w:sz w:val="16"/>
-                <w:szCs w:val="16"/>
-              </w:rPr>
-              <w:t xml:space="preserve"> </w:t>
+              <w:t>Request Body</w:t>
+            </w:r>
+            <w:r>
+              <w:rPr>
+                <w:rFonts w:cs="Calibri"/>
+                <w:color w:val="000000"/>
+                <w:sz w:val="16"/>
+                <w:szCs w:val="16"/>
+              </w:rPr>
+              <w:t xml:space="preserve">: </w:t>
             </w:r>
             <w:r>
               <w:rPr>
@@ -13363,81 +11921,6 @@
                 <w:sz w:val="16"/>
                 <w:szCs w:val="16"/>
               </w:rPr>
-              <w:t xml:space="preserve">    "TestWebLogonToken": "happyuser"</w:t>
-            </w:r>
-          </w:p>
-          <w:p>
-            <w:pPr>
-              <w:rPr>
-                <w:rFonts w:cs="Calibri"/>
-                <w:color w:val="000000"/>
-                <w:sz w:val="16"/>
-                <w:szCs w:val="16"/>
-              </w:rPr>
-            </w:pPr>
-            <w:r>
-              <w:rPr>
-                <w:rFonts w:cs="Calibri"/>
-                <w:color w:val="000000"/>
-                <w:sz w:val="16"/>
-                <w:szCs w:val="16"/>
-              </w:rPr>
-              <w:t xml:space="preserve">} </w:t>
-            </w:r>
-          </w:p>
-          <w:p>
-            <w:pPr>
-              <w:rPr>
-                <w:rFonts w:cs="Calibri"/>
-                <w:color w:val="000000"/>
-                <w:sz w:val="16"/>
-                <w:szCs w:val="16"/>
-              </w:rPr>
-            </w:pPr>
-            <w:r>
-              <w:rPr>
-                <w:rFonts w:cs="Calibri"/>
-                <w:color w:val="000000"/>
-                <w:sz w:val="16"/>
-                <w:szCs w:val="16"/>
-              </w:rPr>
-              <w:t>Request Body</w:t>
-            </w:r>
-            <w:r>
-              <w:rPr>
-                <w:rFonts w:cs="Calibri"/>
-                <w:color w:val="000000"/>
-                <w:sz w:val="16"/>
-                <w:szCs w:val="16"/>
-              </w:rPr>
-              <w:t xml:space="preserve">: </w:t>
-            </w:r>
-            <w:r>
-              <w:rPr>
-                <w:rFonts w:cs="Calibri"/>
-                <w:color w:val="000000"/>
-                <w:sz w:val="16"/>
-                <w:szCs w:val="16"/>
-              </w:rPr>
-              <w:t>{</w:t>
-            </w:r>
-          </w:p>
-          <w:p>
-            <w:pPr>
-              <w:rPr>
-                <w:rFonts w:cs="Calibri"/>
-                <w:color w:val="000000"/>
-                <w:sz w:val="16"/>
-                <w:szCs w:val="16"/>
-              </w:rPr>
-            </w:pPr>
-            <w:r>
-              <w:rPr>
-                <w:rFonts w:cs="Calibri"/>
-                <w:color w:val="000000"/>
-                <w:sz w:val="16"/>
-                <w:szCs w:val="16"/>
-              </w:rPr>
               <w:t xml:space="preserve">    </w:t>
             </w:r>
             <w:r>
@@ -13587,6 +12070,7 @@
                 <w:sz w:val="16"/>
                 <w:szCs w:val="16"/>
               </w:rPr>
+              <w:lastRenderedPageBreak/>
               <w:t>"errors": [</w:t>
             </w:r>
           </w:p>
@@ -13732,6 +12216,7 @@
                 <w:sz w:val="16"/>
                 <w:szCs w:val="16"/>
               </w:rPr>
+              <w:lastRenderedPageBreak/>
               <w:t>Failure</w:t>
             </w:r>
           </w:p>
@@ -13967,91 +12452,6 @@
                 <w:sz w:val="16"/>
                 <w:szCs w:val="16"/>
               </w:rPr>
-              <w:t>R</w:t>
-            </w:r>
-            <w:r>
-              <w:rPr>
-                <w:rFonts w:cs="Calibri"/>
-                <w:color w:val="000000"/>
-                <w:sz w:val="16"/>
-                <w:szCs w:val="16"/>
-              </w:rPr>
-              <w:t>equest Headers:</w:t>
-            </w:r>
-            <w:r>
-              <w:rPr>
-                <w:rFonts w:cs="Calibri"/>
-                <w:color w:val="000000"/>
-                <w:sz w:val="16"/>
-                <w:szCs w:val="16"/>
-              </w:rPr>
-              <w:t xml:space="preserve"> </w:t>
-            </w:r>
-            <w:r>
-              <w:rPr>
-                <w:rFonts w:cs="Calibri"/>
-                <w:color w:val="000000"/>
-                <w:sz w:val="16"/>
-                <w:szCs w:val="16"/>
-              </w:rPr>
-              <w:t>{</w:t>
-            </w:r>
-          </w:p>
-          <w:p>
-            <w:pPr>
-              <w:rPr>
-                <w:rFonts w:cs="Calibri"/>
-                <w:color w:val="000000"/>
-                <w:sz w:val="16"/>
-                <w:szCs w:val="16"/>
-              </w:rPr>
-            </w:pPr>
-            <w:r>
-              <w:rPr>
-                <w:rFonts w:cs="Calibri"/>
-                <w:color w:val="000000"/>
-                <w:sz w:val="16"/>
-                <w:szCs w:val="16"/>
-              </w:rPr>
-              <w:t xml:space="preserve">    "TestWebLogonToken": "happyuser"</w:t>
-            </w:r>
-          </w:p>
-          <w:p>
-            <w:pPr>
-              <w:rPr>
-                <w:rFonts w:cs="Calibri"/>
-                <w:color w:val="000000"/>
-                <w:sz w:val="16"/>
-                <w:szCs w:val="16"/>
-              </w:rPr>
-            </w:pPr>
-            <w:r>
-              <w:rPr>
-                <w:rFonts w:cs="Calibri"/>
-                <w:color w:val="000000"/>
-                <w:sz w:val="16"/>
-                <w:szCs w:val="16"/>
-              </w:rPr>
-              <w:lastRenderedPageBreak/>
-              <w:t xml:space="preserve">} </w:t>
-            </w:r>
-          </w:p>
-          <w:p>
-            <w:pPr>
-              <w:rPr>
-                <w:rFonts w:cs="Calibri"/>
-                <w:color w:val="000000"/>
-                <w:sz w:val="16"/>
-                <w:szCs w:val="16"/>
-              </w:rPr>
-            </w:pPr>
-            <w:r>
-              <w:rPr>
-                <w:rFonts w:cs="Calibri"/>
-                <w:color w:val="000000"/>
-                <w:sz w:val="16"/>
-                <w:szCs w:val="16"/>
-              </w:rPr>
               <w:t>Request Body</w:t>
             </w:r>
             <w:r>
@@ -14357,7 +12757,6 @@
                 <w:sz w:val="16"/>
                 <w:szCs w:val="16"/>
               </w:rPr>
-              <w:lastRenderedPageBreak/>
               <w:t>Failure</w:t>
             </w:r>
           </w:p>
@@ -14611,25 +13010,16 @@
                 <w:sz w:val="16"/>
                 <w:szCs w:val="16"/>
               </w:rPr>
-              <w:t>R</w:t>
-            </w:r>
-            <w:r>
-              <w:rPr>
-                <w:rFonts w:cs="Calibri"/>
-                <w:color w:val="000000"/>
-                <w:sz w:val="16"/>
-                <w:szCs w:val="16"/>
-              </w:rPr>
-              <w:t>equest Headers:</w:t>
-            </w:r>
-            <w:r>
-              <w:rPr>
-                <w:rFonts w:cs="Calibri"/>
-                <w:color w:val="000000"/>
-                <w:sz w:val="16"/>
-                <w:szCs w:val="16"/>
-              </w:rPr>
-              <w:t xml:space="preserve"> </w:t>
+              <w:t>Request Body</w:t>
+            </w:r>
+            <w:r>
+              <w:rPr>
+                <w:rFonts w:cs="Calibri"/>
+                <w:color w:val="000000"/>
+                <w:sz w:val="16"/>
+                <w:szCs w:val="16"/>
+              </w:rPr>
+              <w:t xml:space="preserve">: </w:t>
             </w:r>
             <w:r>
               <w:rPr>
@@ -14657,81 +13047,6 @@
                 <w:sz w:val="16"/>
                 <w:szCs w:val="16"/>
               </w:rPr>
-              <w:t xml:space="preserve">    "TestWebLogonToken": "happyuser"</w:t>
-            </w:r>
-          </w:p>
-          <w:p>
-            <w:pPr>
-              <w:rPr>
-                <w:rFonts w:cs="Calibri"/>
-                <w:color w:val="000000"/>
-                <w:sz w:val="16"/>
-                <w:szCs w:val="16"/>
-              </w:rPr>
-            </w:pPr>
-            <w:r>
-              <w:rPr>
-                <w:rFonts w:cs="Calibri"/>
-                <w:color w:val="000000"/>
-                <w:sz w:val="16"/>
-                <w:szCs w:val="16"/>
-              </w:rPr>
-              <w:t xml:space="preserve">} </w:t>
-            </w:r>
-          </w:p>
-          <w:p>
-            <w:pPr>
-              <w:rPr>
-                <w:rFonts w:cs="Calibri"/>
-                <w:color w:val="000000"/>
-                <w:sz w:val="16"/>
-                <w:szCs w:val="16"/>
-              </w:rPr>
-            </w:pPr>
-            <w:r>
-              <w:rPr>
-                <w:rFonts w:cs="Calibri"/>
-                <w:color w:val="000000"/>
-                <w:sz w:val="16"/>
-                <w:szCs w:val="16"/>
-              </w:rPr>
-              <w:t>Request Body</w:t>
-            </w:r>
-            <w:r>
-              <w:rPr>
-                <w:rFonts w:cs="Calibri"/>
-                <w:color w:val="000000"/>
-                <w:sz w:val="16"/>
-                <w:szCs w:val="16"/>
-              </w:rPr>
-              <w:t xml:space="preserve">: </w:t>
-            </w:r>
-            <w:r>
-              <w:rPr>
-                <w:rFonts w:cs="Calibri"/>
-                <w:color w:val="000000"/>
-                <w:sz w:val="16"/>
-                <w:szCs w:val="16"/>
-              </w:rPr>
-              <w:t>{</w:t>
-            </w:r>
-          </w:p>
-          <w:p>
-            <w:pPr>
-              <w:rPr>
-                <w:rFonts w:cs="Calibri"/>
-                <w:color w:val="000000"/>
-                <w:sz w:val="16"/>
-                <w:szCs w:val="16"/>
-              </w:rPr>
-            </w:pPr>
-            <w:r>
-              <w:rPr>
-                <w:rFonts w:cs="Calibri"/>
-                <w:color w:val="000000"/>
-                <w:sz w:val="16"/>
-                <w:szCs w:val="16"/>
-              </w:rPr>
               <w:t xml:space="preserve">    </w:t>
             </w:r>
             <w:r>
@@ -14798,6 +13113,7 @@
                 <w:sz w:val="16"/>
                 <w:szCs w:val="16"/>
               </w:rPr>
+              <w:lastRenderedPageBreak/>
               <w:t xml:space="preserve">    "Cease": "9999-12-31"</w:t>
             </w:r>
           </w:p>
@@ -14893,7 +13209,6 @@
                 <w:sz w:val="16"/>
                 <w:szCs w:val="16"/>
               </w:rPr>
-              <w:lastRenderedPageBreak/>
               <w:t xml:space="preserve">            "code": "BIC103",</w:t>
             </w:r>
           </w:p>
@@ -15219,90 +13534,6 @@
                 <w:szCs w:val="16"/>
               </w:rPr>
               <w:t>Delete bic request with BIC missing in request, results in error response</w:t>
-            </w:r>
-          </w:p>
-          <w:p>
-            <w:pPr>
-              <w:rPr>
-                <w:rFonts w:cs="Calibri"/>
-                <w:color w:val="000000"/>
-                <w:sz w:val="16"/>
-                <w:szCs w:val="16"/>
-              </w:rPr>
-            </w:pPr>
-            <w:r>
-              <w:rPr>
-                <w:rFonts w:cs="Calibri"/>
-                <w:color w:val="000000"/>
-                <w:sz w:val="16"/>
-                <w:szCs w:val="16"/>
-              </w:rPr>
-              <w:t>R</w:t>
-            </w:r>
-            <w:r>
-              <w:rPr>
-                <w:rFonts w:cs="Calibri"/>
-                <w:color w:val="000000"/>
-                <w:sz w:val="16"/>
-                <w:szCs w:val="16"/>
-              </w:rPr>
-              <w:t>equest Headers:</w:t>
-            </w:r>
-            <w:r>
-              <w:rPr>
-                <w:rFonts w:cs="Calibri"/>
-                <w:color w:val="000000"/>
-                <w:sz w:val="16"/>
-                <w:szCs w:val="16"/>
-              </w:rPr>
-              <w:t xml:space="preserve"> </w:t>
-            </w:r>
-            <w:r>
-              <w:rPr>
-                <w:rFonts w:cs="Calibri"/>
-                <w:color w:val="000000"/>
-                <w:sz w:val="16"/>
-                <w:szCs w:val="16"/>
-              </w:rPr>
-              <w:t>{</w:t>
-            </w:r>
-          </w:p>
-          <w:p>
-            <w:pPr>
-              <w:rPr>
-                <w:rFonts w:cs="Calibri"/>
-                <w:color w:val="000000"/>
-                <w:sz w:val="16"/>
-                <w:szCs w:val="16"/>
-              </w:rPr>
-            </w:pPr>
-            <w:r>
-              <w:rPr>
-                <w:rFonts w:cs="Calibri"/>
-                <w:color w:val="000000"/>
-                <w:sz w:val="16"/>
-                <w:szCs w:val="16"/>
-              </w:rPr>
-              <w:t xml:space="preserve">    "TestWebLogonToken": "happyuser"</w:t>
-            </w:r>
-          </w:p>
-          <w:p>
-            <w:pPr>
-              <w:rPr>
-                <w:rFonts w:cs="Calibri"/>
-                <w:color w:val="000000"/>
-                <w:sz w:val="16"/>
-                <w:szCs w:val="16"/>
-              </w:rPr>
-            </w:pPr>
-            <w:r>
-              <w:rPr>
-                <w:rFonts w:cs="Calibri"/>
-                <w:color w:val="000000"/>
-                <w:sz w:val="16"/>
-                <w:szCs w:val="16"/>
-              </w:rPr>
-              <w:t xml:space="preserve">} </w:t>
             </w:r>
           </w:p>
           <w:p>
@@ -21371,6 +19602,12 @@
 </file>
 
 <file path=customXml/item1.xml><?xml version="1.0" encoding="utf-8"?>
+<p:properties xmlns:p="http://schemas.microsoft.com/office/2006/metadata/properties" xmlns:xsi="http://www.w3.org/2001/XMLSchema-instance" xmlns:pc="http://schemas.microsoft.com/office/infopath/2007/PartnerControls">
+  <documentManagement/>
+</p:properties>
+</file>
+
+<file path=customXml/item2.xml><?xml version="1.0" encoding="utf-8"?>
 <?mso-contentType ?>
 <FormTemplates xmlns="http://schemas.microsoft.com/sharepoint/v3/contenttype/forms">
   <Display>DocumentLibraryForm</Display>
@@ -21379,13 +19616,11 @@
 </FormTemplates>
 </file>
 
-<file path=customXml/item2.xml><?xml version="1.0" encoding="utf-8"?>
-<p:properties xmlns:p="http://schemas.microsoft.com/office/2006/metadata/properties" xmlns:xsi="http://www.w3.org/2001/XMLSchema-instance" xmlns:pc="http://schemas.microsoft.com/office/infopath/2007/PartnerControls">
-  <documentManagement/>
-</p:properties>
+<file path=customXml/item3.xml><?xml version="1.0" encoding="utf-8"?>
+<b:Sources xmlns:b="http://schemas.openxmlformats.org/officeDocument/2006/bibliography" xmlns="http://schemas.openxmlformats.org/officeDocument/2006/bibliography" SelectedStyle="\APASixthEditionOfficeOnline.xsl" StyleName="APA" Version="6"/>
 </file>
 
-<file path=customXml/item3.xml><?xml version="1.0" encoding="utf-8"?>
+<file path=customXml/item4.xml><?xml version="1.0" encoding="utf-8"?>
 <ct:contentTypeSchema xmlns:ct="http://schemas.microsoft.com/office/2006/metadata/contentType" xmlns:ma="http://schemas.microsoft.com/office/2006/metadata/properties/metaAttributes" ct:_="" ma:_="" ma:contentTypeName="Document" ma:contentTypeID="0x010100613644A47DEA604F81E2ECDB5F565233" ma:contentTypeVersion="10" ma:contentTypeDescription="Create a new document." ma:contentTypeScope="" ma:versionID="dde4497f312210709864afd3342e7cdd">
   <xsd:schema xmlns:xsd="http://www.w3.org/2001/XMLSchema" xmlns:xs="http://www.w3.org/2001/XMLSchema" xmlns:p="http://schemas.microsoft.com/office/2006/metadata/properties" xmlns:ns3="af7f7373-a95c-4a1b-ba60-5a860a505312" xmlns:ns4="dbe8ff24-2ab8-43d5-8af9-691901801469" targetNamespace="http://schemas.microsoft.com/office/2006/metadata/properties" ma:root="true" ma:fieldsID="27f0f0b6d1e5793edba5acf061caa158" ns3:_="" ns4:_="">
     <xsd:import namespace="af7f7373-a95c-4a1b-ba60-5a860a505312"/>
@@ -21588,19 +19823,7 @@
 </ct:contentTypeSchema>
 </file>
 
-<file path=customXml/item4.xml><?xml version="1.0" encoding="utf-8"?>
-<b:Sources xmlns:b="http://schemas.openxmlformats.org/officeDocument/2006/bibliography" xmlns="http://schemas.openxmlformats.org/officeDocument/2006/bibliography" SelectedStyle="\APASixthEditionOfficeOnline.xsl" StyleName="APA" Version="6"/>
-</file>
-
 <file path=customXml/itemProps1.xml><?xml version="1.0" encoding="utf-8"?>
-<ds:datastoreItem xmlns:ds="http://schemas.openxmlformats.org/officeDocument/2006/customXml" ds:itemID="{EAE2401A-E087-4225-8842-00AB929DE60B}">
-  <ds:schemaRefs>
-    <ds:schemaRef ds:uri="http://schemas.microsoft.com/sharepoint/v3/contenttype/forms"/>
-  </ds:schemaRefs>
-</ds:datastoreItem>
-</file>
-
-<file path=customXml/itemProps2.xml><?xml version="1.0" encoding="utf-8"?>
 <ds:datastoreItem xmlns:ds="http://schemas.openxmlformats.org/officeDocument/2006/customXml" ds:itemID="{206B3586-CCB1-43B3-81A1-330B38A3C903}">
   <ds:schemaRefs>
     <ds:schemaRef ds:uri="http://schemas.microsoft.com/office/2006/metadata/properties"/>
@@ -21609,7 +19832,23 @@
 </ds:datastoreItem>
 </file>
 
+<file path=customXml/itemProps2.xml><?xml version="1.0" encoding="utf-8"?>
+<ds:datastoreItem xmlns:ds="http://schemas.openxmlformats.org/officeDocument/2006/customXml" ds:itemID="{EAE2401A-E087-4225-8842-00AB929DE60B}">
+  <ds:schemaRefs>
+    <ds:schemaRef ds:uri="http://schemas.microsoft.com/sharepoint/v3/contenttype/forms"/>
+  </ds:schemaRefs>
+</ds:datastoreItem>
+</file>
+
 <file path=customXml/itemProps3.xml><?xml version="1.0" encoding="utf-8"?>
+<ds:datastoreItem xmlns:ds="http://schemas.openxmlformats.org/officeDocument/2006/customXml" ds:itemID="{22763746-912D-490C-A814-78F20A1B8554}">
+  <ds:schemaRefs>
+    <ds:schemaRef ds:uri="http://schemas.openxmlformats.org/officeDocument/2006/bibliography"/>
+  </ds:schemaRefs>
+</ds:datastoreItem>
+</file>
+
+<file path=customXml/itemProps4.xml><?xml version="1.0" encoding="utf-8"?>
 <ds:datastoreItem xmlns:ds="http://schemas.openxmlformats.org/officeDocument/2006/customXml" ds:itemID="{1D6EADB3-C06C-40CE-99D0-8C8B2699A308}">
   <ds:schemaRefs>
     <ds:schemaRef ds:uri="http://schemas.microsoft.com/office/2006/metadata/contentType"/>
@@ -21626,12 +19865,4 @@
     <ds:schemaRef ds:uri="http://schemas.microsoft.com/internal/obd"/>
   </ds:schemaRefs>
 </ds:datastoreItem>
-</file>
-
-<file path=customXml/itemProps4.xml><?xml version="1.0" encoding="utf-8"?>
-<ds:datastoreItem xmlns:ds="http://schemas.openxmlformats.org/officeDocument/2006/customXml" ds:itemID="{22763746-912D-490C-A814-78F20A1B8554}">
-  <ds:schemaRefs>
-    <ds:schemaRef ds:uri="http://schemas.openxmlformats.org/officeDocument/2006/bibliography"/>
-  </ds:schemaRefs>
-</ds:datastoreItem>
 </file>
</xml_diff>